<commit_message>
update court management feature
</commit_message>
<xml_diff>
--- a/Báo cáo/BaoCaoLV_LeMinhChien_B1706563.docx
+++ b/Báo cáo/BaoCaoLV_LeMinhChien_B1706563.docx
@@ -4444,16 +4444,31 @@
       <w:pPr>
         <w:pStyle w:val="10VanBan"/>
       </w:pPr>
-      <w:fldSimple w:instr=" TOC \h \z \t &quot;Heading 1,1,Heading 2,2,Heading 3,3,06_Bang,6&quot; ">
-        <w:r>
-          <w:rPr>
-            <w:b/>
-            <w:bCs/>
-            <w:noProof/>
-          </w:rPr>
-          <w:t>No table of contents entries found.</w:t>
-        </w:r>
-      </w:fldSimple>
+      <w:r>
+        <w:fldChar w:fldCharType="begin"/>
+      </w:r>
+      <w:r>
+        <w:instrText xml:space="preserve"> TOC \h \z \t "Heading 1,1,Heading 2,2,Heading 3,3,06_Bang,6" </w:instrText>
+      </w:r>
+      <w:r>
+        <w:fldChar w:fldCharType="separate"/>
+      </w:r>
+      <w:r>
+        <w:rPr>
+          <w:b/>
+          <w:bCs/>
+          <w:noProof/>
+        </w:rPr>
+        <w:t>No table of contents entries found.</w:t>
+      </w:r>
+      <w:r>
+        <w:rPr>
+          <w:b/>
+          <w:bCs/>
+          <w:noProof/>
+        </w:rPr>
+        <w:fldChar w:fldCharType="end"/>
+      </w:r>
     </w:p>
     <w:p>
       <w:pPr>
@@ -5777,8 +5792,6 @@
       <w:r>
         <w:t xml:space="preserve"> Và trang quản lý cho các chủ sân giúp họ dễ dàng quản lý dữ liệu của bản thân. Bên cạnh đó là một trang admin quản lý toàn bộ cơ sở dữ liệu của hệ thống tiện cho việc quản lý dữ liệu của người dùng cũng như huấn luyện cho chatbot.</w:t>
       </w:r>
-      <w:bookmarkStart w:id="25" w:name="_GoBack"/>
-      <w:bookmarkEnd w:id="25"/>
     </w:p>
     <w:p>
       <w:pPr>
@@ -5788,8 +5801,8 @@
           <w:numId w:val="11"/>
         </w:numPr>
       </w:pPr>
-      <w:bookmarkStart w:id="26" w:name="_Toc60690303"/>
-      <w:bookmarkStart w:id="27" w:name="_Toc62855783"/>
+      <w:bookmarkStart w:id="25" w:name="_Toc60690303"/>
+      <w:bookmarkStart w:id="26" w:name="_Toc62855783"/>
       <w:r>
         <w:t>Đối tượng</w:t>
       </w:r>
@@ -5805,8 +5818,8 @@
       <w:r>
         <w:t xml:space="preserve"> nghiên cứu</w:t>
       </w:r>
+      <w:bookmarkEnd w:id="25"/>
       <w:bookmarkEnd w:id="26"/>
-      <w:bookmarkEnd w:id="27"/>
     </w:p>
     <w:p>
       <w:pPr>
@@ -5825,7 +5838,7 @@
         </w:numPr>
         <w:ind w:left="426" w:hanging="426"/>
       </w:pPr>
-      <w:bookmarkStart w:id="28" w:name="_Hlk57933983"/>
+      <w:bookmarkStart w:id="27" w:name="_Hlk57933983"/>
       <w:r>
         <w:t>Tìm hiểu các chatbot, hệ thống gợi ý hiện có</w:t>
       </w:r>
@@ -5933,19 +5946,19 @@
           <w:numId w:val="11"/>
         </w:numPr>
       </w:pPr>
-      <w:bookmarkStart w:id="29" w:name="_Toc26296812"/>
-      <w:bookmarkStart w:id="30" w:name="_Toc60690304"/>
-      <w:bookmarkStart w:id="31" w:name="_Toc62855784"/>
+      <w:bookmarkStart w:id="28" w:name="_Toc26296812"/>
+      <w:bookmarkStart w:id="29" w:name="_Toc60690304"/>
+      <w:bookmarkStart w:id="30" w:name="_Toc62855784"/>
+      <w:bookmarkEnd w:id="27"/>
+      <w:r>
+        <w:t>P</w:t>
+      </w:r>
+      <w:r>
+        <w:t>hương pháp nghiên cứu</w:t>
+      </w:r>
       <w:bookmarkEnd w:id="28"/>
-      <w:r>
-        <w:t>P</w:t>
-      </w:r>
-      <w:r>
-        <w:t>hương pháp nghiên cứu</w:t>
-      </w:r>
       <w:bookmarkEnd w:id="29"/>
       <w:bookmarkEnd w:id="30"/>
-      <w:bookmarkEnd w:id="31"/>
     </w:p>
     <w:p>
       <w:pPr>
@@ -5955,13 +5968,13 @@
           <w:numId w:val="11"/>
         </w:numPr>
       </w:pPr>
-      <w:bookmarkStart w:id="32" w:name="_Toc60690305"/>
-      <w:bookmarkStart w:id="33" w:name="_Toc62855785"/>
+      <w:bookmarkStart w:id="31" w:name="_Toc60690305"/>
+      <w:bookmarkStart w:id="32" w:name="_Toc62855785"/>
       <w:r>
         <w:t>Về lý thuyết</w:t>
       </w:r>
+      <w:bookmarkEnd w:id="31"/>
       <w:bookmarkEnd w:id="32"/>
-      <w:bookmarkEnd w:id="33"/>
     </w:p>
     <w:p>
       <w:pPr>
@@ -5972,7 +5985,7 @@
         </w:numPr>
         <w:ind w:left="426" w:hanging="426"/>
       </w:pPr>
-      <w:bookmarkStart w:id="34" w:name="_Hlk58014167"/>
+      <w:bookmarkStart w:id="33" w:name="_Hlk58014167"/>
       <w:r>
         <w:t>Tìm hiểu ngôn ngữ Python, các package, thư viện cần thiết cho phần core AI.</w:t>
       </w:r>
@@ -6084,15 +6097,15 @@
           <w:numId w:val="11"/>
         </w:numPr>
       </w:pPr>
-      <w:bookmarkStart w:id="35" w:name="_Toc60690306"/>
-      <w:bookmarkStart w:id="36" w:name="_Toc62855786"/>
-      <w:bookmarkEnd w:id="34"/>
+      <w:bookmarkStart w:id="34" w:name="_Toc60690306"/>
+      <w:bookmarkStart w:id="35" w:name="_Toc62855786"/>
+      <w:bookmarkEnd w:id="33"/>
       <w:r>
         <w:lastRenderedPageBreak/>
         <w:t>Về kỹ thuật</w:t>
       </w:r>
+      <w:bookmarkEnd w:id="34"/>
       <w:bookmarkEnd w:id="35"/>
-      <w:bookmarkEnd w:id="36"/>
     </w:p>
     <w:p>
       <w:pPr>
@@ -6103,7 +6116,7 @@
         </w:numPr>
         <w:ind w:left="426" w:hanging="426"/>
       </w:pPr>
-      <w:bookmarkStart w:id="37" w:name="_Hlk57934678"/>
+      <w:bookmarkStart w:id="36" w:name="_Hlk57934678"/>
       <w:r>
         <w:t>Sử dụng ngôn ngữ Python cho việc lập trình phần core AI.</w:t>
       </w:r>
@@ -6121,7 +6134,7 @@
         <w:t>Sử dụng MongoDB và Mongoose để quản lý cơ sở dữ liệu.</w:t>
       </w:r>
     </w:p>
-    <w:bookmarkEnd w:id="37"/>
+    <w:bookmarkEnd w:id="36"/>
     <w:p>
       <w:pPr>
         <w:pStyle w:val="10VanBan"/>
@@ -6143,16 +6156,16 @@
           <w:numId w:val="11"/>
         </w:numPr>
       </w:pPr>
-      <w:bookmarkStart w:id="38" w:name="_Toc60690307"/>
-      <w:bookmarkStart w:id="39" w:name="_Toc62855787"/>
+      <w:bookmarkStart w:id="37" w:name="_Toc60690307"/>
+      <w:bookmarkStart w:id="38" w:name="_Toc62855787"/>
       <w:r>
         <w:t>Bố cục</w:t>
       </w:r>
       <w:r>
         <w:t xml:space="preserve"> luận văn</w:t>
       </w:r>
+      <w:bookmarkEnd w:id="37"/>
       <w:bookmarkEnd w:id="38"/>
-      <w:bookmarkEnd w:id="39"/>
     </w:p>
     <w:p>
       <w:pPr>
@@ -6381,2853 +6394,261 @@
         <w:tab/>
         <w:t>Hướng phát triển</w:t>
       </w:r>
+      <w:r>
+        <w:t>.</w:t>
+      </w:r>
     </w:p>
     <w:p>
       <w:pPr>
         <w:pStyle w:val="10VanBan"/>
+        <w:ind w:left="426"/>
       </w:pPr>
     </w:p>
     <w:p>
       <w:pPr>
         <w:pStyle w:val="10VanBan"/>
+        <w:ind w:left="426"/>
       </w:pPr>
     </w:p>
     <w:p>
       <w:pPr>
         <w:pStyle w:val="10VanBan"/>
+        <w:ind w:left="426"/>
       </w:pPr>
     </w:p>
     <w:p>
       <w:pPr>
         <w:pStyle w:val="10VanBan"/>
-        <w:ind w:left="680"/>
-      </w:pPr>
-      <w:r>
-        <w:rPr>
-          <w:rFonts w:cs="Times New Roman"/>
-        </w:rPr>
-        <w:br w:type="page"/>
-      </w:r>
-    </w:p>
-    <w:p>
-      <w:pPr>
-        <w:pStyle w:val="01TDChuong"/>
+        <w:ind w:left="426"/>
+      </w:pPr>
+    </w:p>
+    <w:p>
+      <w:pPr>
+        <w:pStyle w:val="02TMCap2"/>
         <w:numPr>
-          <w:ilvl w:val="0"/>
-          <w:numId w:val="0"/>
+          <w:ilvl w:val="1"/>
+          <w:numId w:val="11"/>
         </w:numPr>
       </w:pPr>
-      <w:bookmarkStart w:id="40" w:name="_Toc60690308"/>
-      <w:bookmarkStart w:id="41" w:name="_Toc62855788"/>
-      <w:bookmarkStart w:id="42" w:name="_Toc26296813"/>
       <w:r>
         <w:lastRenderedPageBreak/>
-        <w:t>PHẦN NỘI DUNG</w:t>
-      </w:r>
-      <w:bookmarkEnd w:id="40"/>
-      <w:bookmarkEnd w:id="41"/>
-    </w:p>
-    <w:p>
-      <w:pPr>
-        <w:pStyle w:val="01TDChuong"/>
-        <w:numPr>
-          <w:ilvl w:val="0"/>
-          <w:numId w:val="12"/>
-        </w:numPr>
-      </w:pPr>
-      <w:bookmarkStart w:id="43" w:name="_Toc60690309"/>
-      <w:bookmarkStart w:id="44" w:name="_Toc62855789"/>
-      <w:r>
-        <w:t>CƠ SỞ LÝ THUYẾT</w:t>
-      </w:r>
-      <w:bookmarkEnd w:id="42"/>
-      <w:bookmarkEnd w:id="43"/>
-      <w:bookmarkEnd w:id="44"/>
-    </w:p>
-    <w:p>
-      <w:pPr>
-        <w:pStyle w:val="02TMCap2"/>
-      </w:pPr>
-      <w:bookmarkStart w:id="45" w:name="_Toc60690310"/>
-      <w:bookmarkStart w:id="46" w:name="_Toc62855790"/>
-      <w:r>
-        <w:t>Trí tuệ nhân tạo</w:t>
-      </w:r>
-      <w:bookmarkEnd w:id="45"/>
-      <w:bookmarkEnd w:id="46"/>
-    </w:p>
-    <w:p>
-      <w:pPr>
-        <w:pStyle w:val="10VanBan"/>
-        <w:ind w:firstLine="680"/>
-      </w:pPr>
-      <w:r>
-        <w:t>Những năm gần đây, trí tuệ nhân tạo – AI</w:t>
-      </w:r>
-      <w:r>
-        <w:t xml:space="preserve"> (Artificial intelligence)</w:t>
-      </w:r>
-      <w:r>
-        <w:t xml:space="preserve">, nổi lên như cuộc cách mạng công nghiệp lần thứ tư. </w:t>
-      </w:r>
-      <w:r>
-        <w:t>AI</w:t>
-      </w:r>
-      <w:r>
-        <w:t xml:space="preserve"> đang len lỏi vào mọi lĩnh vực trong đời sống</w:t>
-      </w:r>
-      <w:r>
-        <w:t xml:space="preserve">: xe </w:t>
-      </w:r>
-      <w:r>
-        <w:t>tự hành của Google và Tesla, hệ thống tự tag khuôn mặt trong ảnh của Facebook, trợ lý ảo Siri của Apple, hệ thống gợi ý sản phẩm của Amazon, hệ thống gợi ý phim của Netflix, máy chơi cờ vây AlphaGo của Google DeepMind, …, chỉ là một vài trong vô vàn những ứng dụng của AI</w:t>
-      </w:r>
-      <w:r>
-        <w:t xml:space="preserve">. </w:t>
-      </w:r>
-    </w:p>
-    <w:p>
-      <w:pPr>
-        <w:pStyle w:val="10VanBan"/>
-        <w:ind w:firstLine="680"/>
-      </w:pPr>
-      <w:r>
-        <w:t>M</w:t>
-      </w:r>
-      <w:r>
-        <w:t>áy</w:t>
-      </w:r>
-      <w:r>
-        <w:t xml:space="preserve"> học</w:t>
-      </w:r>
-      <w:r>
-        <w:t xml:space="preserve"> (</w:t>
-      </w:r>
-      <w:r>
-        <w:t xml:space="preserve">Machine learning - </w:t>
-      </w:r>
-      <w:r>
-        <w:t>ML)</w:t>
-      </w:r>
-      <w:r>
-        <w:t xml:space="preserve"> là một tập con của AI. Theo định nghĩa của Wikipedia, </w:t>
-      </w:r>
-      <w:r>
-        <w:rPr>
-          <w:b/>
-          <w:bCs/>
-          <w:i/>
-          <w:iCs/>
-        </w:rPr>
-        <w:t>Machine learning is the subfield of computer science that “gives computers the ability to learn without being explicitly programmed”</w:t>
-      </w:r>
-      <w:r>
-        <w:t xml:space="preserve">. Nói đơn giản, </w:t>
-      </w:r>
-      <w:r>
-        <w:t>ML</w:t>
-      </w:r>
-      <w:r>
-        <w:t xml:space="preserve"> là một lĩnh vực nhỏ của </w:t>
-      </w:r>
-      <w:r>
-        <w:t>khoa học máy tính</w:t>
-      </w:r>
-      <w:r>
-        <w:t>, nó có khả năng tự học hỏi dựa trên dữ liệu đưa vào mà không cần phải được lập trình cụ thể.</w:t>
-      </w:r>
-    </w:p>
-    <w:p>
-      <w:pPr>
-        <w:pStyle w:val="10VanBan"/>
-        <w:ind w:firstLine="680"/>
-      </w:pPr>
-      <w:r>
-        <w:t xml:space="preserve">Những năm gần đây, khi mà khả năng tính toán của các máy tính được nâng lên một tầm cao mới và lượng dữ liệu khổng lồ được thu thập bởi các hãng công nghệ lớn, Machine Learning đã tiến thêm một bước dài và một lĩnh vực mới được ra đời gọi là Deep Learning </w:t>
-      </w:r>
-      <w:r>
-        <w:t>-</w:t>
-      </w:r>
-      <w:r>
-        <w:t xml:space="preserve"> </w:t>
-      </w:r>
-      <w:r>
-        <w:t>h</w:t>
-      </w:r>
-      <w:r>
-        <w:t xml:space="preserve">ọc </w:t>
-      </w:r>
-      <w:r>
-        <w:t>s</w:t>
-      </w:r>
-      <w:r>
-        <w:t>âu</w:t>
-      </w:r>
-      <w:r>
-        <w:t xml:space="preserve">. </w:t>
-      </w:r>
-      <w:r>
-        <w:t>Deep Learning đã giúp máy tính thực thi những việc tưởng chừng như không thể vào 10 năm trước: phân loại cả ngàn vật thể khác nhau trong các bức ảnh, tự tạo chú thích cho ảnh, bắt chước giọng nói và chữ viết của con người, giao tiếp với con người, hay thậm chí cả sáng tác văn hay âm nhạc</w:t>
-      </w:r>
-      <w:r>
-        <w:t>.</w:t>
-      </w:r>
-      <w:r>
-        <w:t xml:space="preserve"> [</w:t>
-      </w:r>
-      <w:r>
-        <w:t>6</w:t>
-      </w:r>
-      <w:r>
-        <w:t>]</w:t>
-      </w:r>
-    </w:p>
-    <w:p>
-      <w:pPr>
-        <w:pStyle w:val="10VanBan"/>
-        <w:jc w:val="center"/>
-      </w:pPr>
-      <w:r>
-        <w:rPr>
-          <w:noProof/>
-          <w:lang w:val="vi-VN" w:eastAsia="vi-VN"/>
-        </w:rPr>
-        <w:drawing>
-          <wp:inline distT="0" distB="0" distL="0" distR="0" wp14:anchorId="07EE1B76" wp14:editId="60819D13">
-            <wp:extent cx="4700337" cy="2377137"/>
-            <wp:effectExtent l="0" t="0" r="5080" b="4445"/>
-            <wp:docPr id="14" name="Picture 14"/>
-            <wp:cNvGraphicFramePr>
-              <a:graphicFrameLocks xmlns:a="http://schemas.openxmlformats.org/drawingml/2006/main" noChangeAspect="1"/>
-            </wp:cNvGraphicFramePr>
-            <a:graphic xmlns:a="http://schemas.openxmlformats.org/drawingml/2006/main">
-              <a:graphicData uri="http://schemas.openxmlformats.org/drawingml/2006/picture">
-                <pic:pic xmlns:pic="http://schemas.openxmlformats.org/drawingml/2006/picture">
-                  <pic:nvPicPr>
-                    <pic:cNvPr id="1" name=""/>
-                    <pic:cNvPicPr/>
-                  </pic:nvPicPr>
-                  <pic:blipFill rotWithShape="1">
-                    <a:blip r:embed="rId12"/>
-                    <a:srcRect t="5643" b="14850"/>
-                    <a:stretch/>
-                  </pic:blipFill>
-                  <pic:spPr bwMode="auto">
-                    <a:xfrm>
-                      <a:off x="0" y="0"/>
-                      <a:ext cx="4743403" cy="2398917"/>
-                    </a:xfrm>
-                    <a:prstGeom prst="rect">
-                      <a:avLst/>
-                    </a:prstGeom>
-                    <a:ln>
-                      <a:noFill/>
-                    </a:ln>
-                    <a:extLst>
-                      <a:ext uri="{53640926-AAD7-44D8-BBD7-CCE9431645EC}">
-                        <a14:shadowObscured xmlns:a14="http://schemas.microsoft.com/office/drawing/2010/main"/>
-                      </a:ext>
-                    </a:extLst>
-                  </pic:spPr>
-                </pic:pic>
-              </a:graphicData>
-            </a:graphic>
-          </wp:inline>
-        </w:drawing>
-      </w:r>
-    </w:p>
-    <w:p>
-      <w:pPr>
-        <w:pStyle w:val="05HinhAnh"/>
-      </w:pPr>
-      <w:bookmarkStart w:id="47" w:name="_Toc62855767"/>
-      <w:r>
-        <w:t>Mối liên hệ giữa AI, Machine learning và Deep learning</w:t>
-      </w:r>
-      <w:bookmarkEnd w:id="47"/>
-    </w:p>
-    <w:p>
-      <w:pPr>
-        <w:pStyle w:val="10VanBan"/>
-      </w:pPr>
-    </w:p>
-    <w:p>
-      <w:pPr>
-        <w:pStyle w:val="02TMCap2"/>
-      </w:pPr>
-      <w:bookmarkStart w:id="48" w:name="_Toc60690311"/>
-      <w:bookmarkStart w:id="49" w:name="_Toc62855791"/>
-      <w:r>
-        <w:lastRenderedPageBreak/>
-        <w:t>Chatbot</w:t>
-      </w:r>
-      <w:bookmarkEnd w:id="48"/>
-      <w:bookmarkEnd w:id="49"/>
-    </w:p>
-    <w:p>
-      <w:pPr>
-        <w:pStyle w:val="03TMCap3"/>
-      </w:pPr>
-      <w:bookmarkStart w:id="50" w:name="_Toc60690312"/>
-      <w:bookmarkStart w:id="51" w:name="_Toc62855792"/>
-      <w:r>
-        <w:t>Giới thiệu chatbot</w:t>
-      </w:r>
-      <w:bookmarkEnd w:id="50"/>
-      <w:bookmarkEnd w:id="51"/>
-    </w:p>
-    <w:p>
-      <w:pPr>
-        <w:pStyle w:val="10VanBan"/>
-        <w:ind w:firstLine="720"/>
-      </w:pPr>
-      <w:r>
-        <w:t>“Bot” là một phần mềm được thiết kế để thực hiện các nhiệm vụ, tác vụ một cách tự</w:t>
-      </w:r>
-      <w:r>
-        <w:t xml:space="preserve"> </w:t>
-      </w:r>
-      <w:r>
-        <w:t>động thay con người. Ngoài ra, “Bot” cũng là một chương trình máy tính được thiết</w:t>
-      </w:r>
-      <w:r>
-        <w:t xml:space="preserve"> </w:t>
-      </w:r>
-      <w:r>
-        <w:t>kế để giao tiếp với người dùng thông qua Internet. “Chat” nghĩa là giao tiếp và trò</w:t>
-      </w:r>
-      <w:r>
-        <w:t xml:space="preserve"> </w:t>
-      </w:r>
-      <w:r>
-        <w:t>chuyện giữa hai người. Vậy “Chatbot” chính là một chương trình máy tính được tạo</w:t>
-      </w:r>
-      <w:r>
-        <w:t xml:space="preserve"> </w:t>
-      </w:r>
-      <w:r>
-        <w:t>ra để thực hiện cuộc trò chuyện một cách tự động với người dùng.</w:t>
-      </w:r>
-    </w:p>
-    <w:p>
-      <w:pPr>
-        <w:pStyle w:val="10VanBan"/>
-        <w:ind w:firstLine="720"/>
-      </w:pPr>
-      <w:r>
-        <w:t>Bằng cách huấn luyện tri thức cho chatbot bằng cách sử dụng các thuật toán</w:t>
-      </w:r>
-      <w:r>
-        <w:t xml:space="preserve"> </w:t>
-      </w:r>
-      <w:r>
-        <w:t>Machine learning hay Deep learning, chatbot có thể hiểu các câu hỏi, nhu cầu của</w:t>
-      </w:r>
-      <w:r>
-        <w:t xml:space="preserve"> </w:t>
-      </w:r>
-      <w:r>
-        <w:t>người dùng và đưa ra các phản hồi sao cho phù hợp. Trong quá trình vận hành, sẽ</w:t>
-      </w:r>
-      <w:r>
-        <w:t xml:space="preserve"> </w:t>
-      </w:r>
-      <w:r>
-        <w:t>có những câu hỏi của người dùng nhưng chabot phản hồi sai hoặc không biết.</w:t>
-      </w:r>
-      <w:r>
-        <w:t xml:space="preserve"> </w:t>
-      </w:r>
-      <w:r>
-        <w:t>Chatbot sẽ ghi nhận lại và người quản lý hệ thống có thể thu thập các dữ liệu đó và</w:t>
-      </w:r>
-      <w:r>
-        <w:t xml:space="preserve"> </w:t>
-      </w:r>
-      <w:r>
-        <w:t>huấn luyện lại cho chatbot.</w:t>
-      </w:r>
-    </w:p>
-    <w:p>
-      <w:pPr>
-        <w:pStyle w:val="10VanBan"/>
-        <w:ind w:firstLine="720"/>
-      </w:pPr>
-      <w:r>
-        <w:t>Chatbot có hai dạng phổ biến là text (tin nhắn bằng văn bản) và voice (giọng nói).</w:t>
-      </w:r>
-      <w:r>
-        <w:t xml:space="preserve"> </w:t>
-      </w:r>
-      <w:r>
-        <w:t>Ví dụ, Alexa của Amazon, Siri của Apple, Cortana của Microsoft là các dạng</w:t>
-      </w:r>
-      <w:r>
-        <w:t xml:space="preserve"> </w:t>
-      </w:r>
-      <w:r>
-        <w:t>chatbot voice.</w:t>
-      </w:r>
-      <w:r>
-        <w:t xml:space="preserve"> Ngoài ra chatbot text cũng </w:t>
-      </w:r>
-      <w:r>
-        <w:t>xuất hiện trên nhiều trang web và các nền tảng mạng xã hội</w:t>
-      </w:r>
-      <w:r>
-        <w:t xml:space="preserve">. </w:t>
-      </w:r>
-      <w:r>
-        <w:t>[2</w:t>
-      </w:r>
-      <w:r>
-        <w:t>2]</w:t>
-      </w:r>
-    </w:p>
-    <w:p>
-      <w:pPr>
-        <w:pStyle w:val="10VanBan"/>
-        <w:ind w:firstLine="720"/>
-      </w:pPr>
-      <w:r>
-        <w:t>Có hai dạng chatbot chính. Một là mô hình ứng dụng trong miền đóng (closed domain), trả lời theo mô hình truy xuất thông tin (retri</w:t>
-      </w:r>
-      <w:r>
-        <w:t>e</w:t>
-      </w:r>
-      <w:r>
-        <w:t>val-based model), trong đó bot đưa ra câu trả lời theo những kịch bản hoặc câu trả lời đã được chuẩn bị sẵn. Hai là mô hình ứng dụng trong miền mở (open domain), người dùng có thể thực hiện cuộc trò chuyện với bot mọi nơi và không giới hạn chủ đề.</w:t>
-      </w:r>
-      <w:r>
-        <w:t xml:space="preserve"> [3]</w:t>
-      </w:r>
-    </w:p>
-    <w:p>
-      <w:pPr>
-        <w:pStyle w:val="10VanBan"/>
-        <w:ind w:firstLine="720"/>
-        <w:jc w:val="center"/>
-      </w:pPr>
-      <w:r>
-        <w:rPr>
-          <w:noProof/>
-          <w:lang w:val="vi-VN" w:eastAsia="vi-VN"/>
-        </w:rPr>
-        <w:drawing>
-          <wp:inline distT="0" distB="0" distL="0" distR="0" wp14:anchorId="6796AF0F" wp14:editId="4CA33DBF">
-            <wp:extent cx="3505145" cy="2347495"/>
-            <wp:effectExtent l="0" t="0" r="635" b="0"/>
-            <wp:docPr id="25" name="Picture 25"/>
-            <wp:cNvGraphicFramePr>
-              <a:graphicFrameLocks xmlns:a="http://schemas.openxmlformats.org/drawingml/2006/main" noChangeAspect="1"/>
-            </wp:cNvGraphicFramePr>
-            <a:graphic xmlns:a="http://schemas.openxmlformats.org/drawingml/2006/main">
-              <a:graphicData uri="http://schemas.openxmlformats.org/drawingml/2006/picture">
-                <pic:pic xmlns:pic="http://schemas.openxmlformats.org/drawingml/2006/picture">
-                  <pic:nvPicPr>
-                    <pic:cNvPr id="1" name=""/>
-                    <pic:cNvPicPr/>
-                  </pic:nvPicPr>
-                  <pic:blipFill rotWithShape="1">
-                    <a:blip r:embed="rId13">
-                      <a:extLst>
-                        <a:ext uri="{BEBA8EAE-BF5A-486C-A8C5-ECC9F3942E4B}">
-                          <a14:imgProps xmlns:a14="http://schemas.microsoft.com/office/drawing/2010/main">
-                            <a14:imgLayer r:embed="rId14">
-                              <a14:imgEffect>
-                                <a14:sharpenSoften amount="50000"/>
-                              </a14:imgEffect>
-                            </a14:imgLayer>
-                          </a14:imgProps>
-                        </a:ext>
-                      </a:extLst>
-                    </a:blip>
-                    <a:srcRect l="2201" t="3622" r="5475"/>
-                    <a:stretch/>
-                  </pic:blipFill>
-                  <pic:spPr bwMode="auto">
-                    <a:xfrm>
-                      <a:off x="0" y="0"/>
-                      <a:ext cx="3530597" cy="2364541"/>
-                    </a:xfrm>
-                    <a:prstGeom prst="rect">
-                      <a:avLst/>
-                    </a:prstGeom>
-                    <a:ln>
-                      <a:noFill/>
-                    </a:ln>
-                    <a:extLst>
-                      <a:ext uri="{53640926-AAD7-44D8-BBD7-CCE9431645EC}">
-                        <a14:shadowObscured xmlns:a14="http://schemas.microsoft.com/office/drawing/2010/main"/>
-                      </a:ext>
-                    </a:extLst>
-                  </pic:spPr>
-                </pic:pic>
-              </a:graphicData>
-            </a:graphic>
-          </wp:inline>
-        </w:drawing>
-      </w:r>
-    </w:p>
-    <w:p>
-      <w:pPr>
-        <w:pStyle w:val="05HinhAnh"/>
-      </w:pPr>
-      <w:bookmarkStart w:id="52" w:name="_Toc62855768"/>
-      <w:r>
-        <w:t>Cơ chế hoạt động chung của một chatbot</w:t>
-      </w:r>
-      <w:bookmarkEnd w:id="52"/>
-    </w:p>
-    <w:p>
-      <w:pPr>
-        <w:pStyle w:val="10VanBan"/>
-      </w:pPr>
-    </w:p>
-    <w:p>
-      <w:pPr>
-        <w:pStyle w:val="03TMCap3"/>
-      </w:pPr>
-      <w:bookmarkStart w:id="53" w:name="_Toc60690313"/>
-      <w:bookmarkStart w:id="54" w:name="_Toc62855793"/>
-      <w:r>
-        <w:lastRenderedPageBreak/>
-        <w:t>Các khái niệm trong chatbot</w:t>
-      </w:r>
-      <w:bookmarkEnd w:id="53"/>
-      <w:bookmarkEnd w:id="54"/>
-    </w:p>
-    <w:p>
-      <w:pPr>
-        <w:pStyle w:val="10VanBan"/>
-      </w:pPr>
-      <w:r>
-        <w:t>Các khái niệm chính được sử dụng trong chatbot gồm:</w:t>
-      </w:r>
-    </w:p>
-    <w:p>
-      <w:pPr>
-        <w:pStyle w:val="10VanBan"/>
-        <w:numPr>
-          <w:ilvl w:val="0"/>
-          <w:numId w:val="7"/>
-        </w:numPr>
-      </w:pPr>
-      <w:r>
-        <w:t xml:space="preserve">Intent: </w:t>
-      </w:r>
-      <w:r>
-        <w:t>Là ý định của người dùng trong câu nói.</w:t>
-      </w:r>
-    </w:p>
-    <w:p>
-      <w:pPr>
-        <w:pStyle w:val="10VanBan"/>
-        <w:ind w:left="720"/>
-      </w:pPr>
-      <w:r>
-        <w:t>Ví dụ: Với câu “Tôi muốn tra cứu thông tin phim Toy Story” từ người dùng, thì ý định của họ ở đây là mong muốn biết các thông tin về bộ phim Toy Story như tên đầy đủ, đạo diễn, thể loại, năm sản xuất, …</w:t>
-      </w:r>
-    </w:p>
-    <w:p>
-      <w:pPr>
-        <w:pStyle w:val="10VanBan"/>
-        <w:numPr>
-          <w:ilvl w:val="0"/>
-          <w:numId w:val="7"/>
-        </w:numPr>
-      </w:pPr>
-      <w:r>
-        <w:t xml:space="preserve">Entity: </w:t>
-      </w:r>
-      <w:r>
-        <w:t>Là các thực thể bổ nghĩa cho một ý định</w:t>
-      </w:r>
-    </w:p>
-    <w:p>
-      <w:pPr>
-        <w:pStyle w:val="10VanBan"/>
-        <w:ind w:left="720"/>
-      </w:pPr>
-      <w:r>
-        <w:t xml:space="preserve">Ví dụ: Với câu “Tôi muốn tra cứu thông tin phim Toy Story” từ người dùng, thì </w:t>
-      </w:r>
-      <w:r>
-        <w:t>thực thể ở đây là “Toy Story”, là tên phim.</w:t>
-      </w:r>
-    </w:p>
-    <w:p>
-      <w:pPr>
-        <w:pStyle w:val="10VanBan"/>
-        <w:numPr>
-          <w:ilvl w:val="0"/>
-          <w:numId w:val="7"/>
-        </w:numPr>
-      </w:pPr>
-      <w:r>
-        <w:t>Stop words: Là những từ xuất hiện nhiều trong văn bản nhưng không có ý nghĩa quan trọng trong việc phân lớp</w:t>
-      </w:r>
-    </w:p>
-    <w:p>
-      <w:pPr>
-        <w:pStyle w:val="10VanBan"/>
-        <w:numPr>
-          <w:ilvl w:val="0"/>
-          <w:numId w:val="7"/>
-        </w:numPr>
-      </w:pPr>
-      <w:r>
-        <w:t>Negative words: Là các từ mang sắc thái tiêu cực</w:t>
-      </w:r>
-    </w:p>
-    <w:p>
-      <w:pPr>
-        <w:pStyle w:val="10VanBan"/>
-        <w:numPr>
-          <w:ilvl w:val="0"/>
-          <w:numId w:val="7"/>
-        </w:numPr>
-      </w:pPr>
-      <w:r>
-        <w:t>Positive words: Là các từ mang sắc thái tích cực</w:t>
-      </w:r>
-    </w:p>
-    <w:p>
-      <w:pPr>
-        <w:pStyle w:val="03TMCap3"/>
-      </w:pPr>
-      <w:bookmarkStart w:id="55" w:name="_Toc60690314"/>
-      <w:bookmarkStart w:id="56" w:name="_Toc62855794"/>
-      <w:r>
-        <w:t>Các phương pháp xây dựng chatbot</w:t>
-      </w:r>
-      <w:bookmarkEnd w:id="55"/>
-      <w:bookmarkEnd w:id="56"/>
-    </w:p>
-    <w:p>
-      <w:pPr>
-        <w:pStyle w:val="10VanBan"/>
-        <w:ind w:left="680"/>
-      </w:pPr>
-      <w:r>
-        <w:t>Chatbot được xây dựng dựa trên các phương pháp sau:</w:t>
-      </w:r>
-    </w:p>
-    <w:p>
-      <w:pPr>
-        <w:pStyle w:val="10VanBan"/>
-        <w:numPr>
-          <w:ilvl w:val="0"/>
-          <w:numId w:val="7"/>
-        </w:numPr>
-      </w:pPr>
-      <w:r>
-        <w:rPr>
-          <w:noProof/>
-          <w:lang w:val="vi-VN" w:eastAsia="vi-VN"/>
-        </w:rPr>
-        <mc:AlternateContent>
-          <mc:Choice Requires="wps">
-            <w:drawing>
-              <wp:anchor distT="45720" distB="45720" distL="114300" distR="114300" simplePos="0" relativeHeight="251661312" behindDoc="0" locked="0" layoutInCell="1" allowOverlap="1" wp14:anchorId="238A9890" wp14:editId="7DC14DA6">
-                <wp:simplePos x="0" y="0"/>
-                <wp:positionH relativeFrom="margin">
-                  <wp:align>center</wp:align>
-                </wp:positionH>
-                <wp:positionV relativeFrom="paragraph">
-                  <wp:posOffset>1321769</wp:posOffset>
-                </wp:positionV>
-                <wp:extent cx="5036820" cy="2940685"/>
-                <wp:effectExtent l="0" t="0" r="11430" b="12065"/>
-                <wp:wrapSquare wrapText="bothSides"/>
-                <wp:docPr id="12" name="Text Box 2"/>
-                <wp:cNvGraphicFramePr>
-                  <a:graphicFrameLocks xmlns:a="http://schemas.openxmlformats.org/drawingml/2006/main"/>
-                </wp:cNvGraphicFramePr>
-                <a:graphic xmlns:a="http://schemas.openxmlformats.org/drawingml/2006/main">
-                  <a:graphicData uri="http://schemas.microsoft.com/office/word/2010/wordprocessingShape">
-                    <wps:wsp>
-                      <wps:cNvSpPr txBox="1">
-                        <a:spLocks noChangeArrowheads="1"/>
-                      </wps:cNvSpPr>
-                      <wps:spPr bwMode="auto">
-                        <a:xfrm>
-                          <a:off x="0" y="0"/>
-                          <a:ext cx="5036820" cy="2940685"/>
-                        </a:xfrm>
-                        <a:prstGeom prst="rect">
-                          <a:avLst/>
-                        </a:prstGeom>
-                        <a:solidFill>
-                          <a:srgbClr val="FFFFFF"/>
-                        </a:solidFill>
-                        <a:ln w="9525">
-                          <a:solidFill>
-                            <a:srgbClr val="000000"/>
-                          </a:solidFill>
-                          <a:miter lim="800000"/>
-                          <a:headEnd/>
-                          <a:tailEnd/>
-                        </a:ln>
-                      </wps:spPr>
-                      <wps:txbx>
-                        <w:txbxContent>
-                          <w:p>
-                            <w:pPr>
-                              <w:rPr>
-                                <w:sz w:val="22"/>
-                              </w:rPr>
-                            </w:pPr>
-                            <w:r>
-                              <w:rPr>
-                                <w:sz w:val="22"/>
-                              </w:rPr>
-                              <w:t>&lt;category&gt;</w:t>
-                            </w:r>
-                          </w:p>
-                          <w:p>
-                            <w:pPr>
-                              <w:rPr>
-                                <w:sz w:val="22"/>
-                              </w:rPr>
-                            </w:pPr>
-                            <w:r>
-                              <w:rPr>
-                                <w:sz w:val="22"/>
-                              </w:rPr>
-                              <w:t xml:space="preserve">    &lt;pattern&gt;Chatbot là gì&lt;/pattern&gt;</w:t>
-                            </w:r>
-                          </w:p>
-                          <w:p>
-                            <w:pPr>
-                              <w:rPr>
-                                <w:sz w:val="22"/>
-                              </w:rPr>
-                            </w:pPr>
-                            <w:r>
-                              <w:rPr>
-                                <w:sz w:val="22"/>
-                              </w:rPr>
-                              <w:t xml:space="preserve">    &lt;template&gt;Chatbot là là một chương trình máy tính được tạo ra để thực hiện cuộc trò chuyện một cách tự động với người dùng&lt;/template&gt;</w:t>
-                            </w:r>
-                          </w:p>
-                          <w:p>
-                            <w:pPr>
-                              <w:rPr>
-                                <w:sz w:val="22"/>
-                              </w:rPr>
-                            </w:pPr>
-                            <w:r>
-                              <w:rPr>
-                                <w:sz w:val="22"/>
-                              </w:rPr>
-                              <w:t>&lt;/category&gt;</w:t>
-                            </w:r>
-                          </w:p>
-                          <w:p>
-                            <w:pPr>
-                              <w:rPr>
-                                <w:sz w:val="22"/>
-                              </w:rPr>
-                            </w:pPr>
-                            <w:r>
-                              <w:rPr>
-                                <w:sz w:val="22"/>
-                              </w:rPr>
-                              <w:t>&lt;category&gt;</w:t>
-                            </w:r>
-                          </w:p>
-                          <w:p>
-                            <w:pPr>
-                              <w:rPr>
-                                <w:sz w:val="22"/>
-                              </w:rPr>
-                            </w:pPr>
-                            <w:r>
-                              <w:rPr>
-                                <w:sz w:val="22"/>
-                              </w:rPr>
-                              <w:t xml:space="preserve">    &lt;pattern&gt;Thế nào là chatbot&lt;/pattern&gt;</w:t>
-                            </w:r>
-                          </w:p>
-                          <w:p>
-                            <w:pPr>
-                              <w:rPr>
-                                <w:sz w:val="22"/>
-                                <w:lang w:val="fr-FR"/>
-                              </w:rPr>
-                            </w:pPr>
-                            <w:r>
-                              <w:rPr>
-                                <w:sz w:val="22"/>
-                              </w:rPr>
-                              <w:t xml:space="preserve">    </w:t>
-                            </w:r>
-                            <w:r>
-                              <w:rPr>
-                                <w:sz w:val="22"/>
-                                <w:lang w:val="fr-FR"/>
-                              </w:rPr>
-                              <w:t>&lt;template&gt;</w:t>
-                            </w:r>
-                          </w:p>
-                          <w:p>
-                            <w:pPr>
-                              <w:rPr>
-                                <w:sz w:val="22"/>
-                                <w:lang w:val="fr-FR"/>
-                              </w:rPr>
-                            </w:pPr>
-                            <w:r>
-                              <w:rPr>
-                                <w:sz w:val="22"/>
-                                <w:lang w:val="fr-FR"/>
-                              </w:rPr>
-                              <w:t xml:space="preserve">        &lt;srai&gt;Chatbot là gì&lt;/srai&gt;</w:t>
-                            </w:r>
-                          </w:p>
-                          <w:p>
-                            <w:pPr>
-                              <w:rPr>
-                                <w:sz w:val="22"/>
-                              </w:rPr>
-                            </w:pPr>
-                            <w:r>
-                              <w:rPr>
-                                <w:sz w:val="22"/>
-                                <w:lang w:val="fr-FR"/>
-                              </w:rPr>
-                              <w:t xml:space="preserve">    </w:t>
-                            </w:r>
-                            <w:r>
-                              <w:rPr>
-                                <w:sz w:val="22"/>
-                              </w:rPr>
-                              <w:t>&lt;/template&gt;</w:t>
-                            </w:r>
-                          </w:p>
-                          <w:p>
-                            <w:pPr>
-                              <w:rPr>
-                                <w:sz w:val="22"/>
-                              </w:rPr>
-                            </w:pPr>
-                            <w:r>
-                              <w:rPr>
-                                <w:sz w:val="22"/>
-                              </w:rPr>
-                              <w:t>&lt;/category&gt;</w:t>
-                            </w:r>
-                          </w:p>
-                        </w:txbxContent>
-                      </wps:txbx>
-                      <wps:bodyPr rot="0" vert="horz" wrap="square" lIns="91440" tIns="45720" rIns="91440" bIns="45720" anchor="t" anchorCtr="0">
-                        <a:noAutofit/>
-                      </wps:bodyPr>
-                    </wps:wsp>
-                  </a:graphicData>
-                </a:graphic>
-                <wp14:sizeRelH relativeFrom="margin">
-                  <wp14:pctWidth>0</wp14:pctWidth>
-                </wp14:sizeRelH>
-                <wp14:sizeRelV relativeFrom="margin">
-                  <wp14:pctHeight>0</wp14:pctHeight>
-                </wp14:sizeRelV>
-              </wp:anchor>
-            </w:drawing>
-          </mc:Choice>
-          <mc:Fallback>
-            <w:pict>
-              <v:shapetype w14:anchorId="238A9890" id="_x0000_t202" coordsize="21600,21600" o:spt="202" path="m,l,21600r21600,l21600,xe">
-                <v:stroke joinstyle="miter"/>
-                <v:path gradientshapeok="t" o:connecttype="rect"/>
-              </v:shapetype>
-              <v:shape id="Text Box 2" o:spid="_x0000_s1026" type="#_x0000_t202" style="position:absolute;left:0;text-align:left;margin-left:0;margin-top:104.1pt;width:396.6pt;height:231.55pt;z-index:251661312;visibility:visible;mso-wrap-style:square;mso-width-percent:0;mso-height-percent:0;mso-wrap-distance-left:9pt;mso-wrap-distance-top:3.6pt;mso-wrap-distance-right:9pt;mso-wrap-distance-bottom:3.6pt;mso-position-horizontal:center;mso-position-horizontal-relative:margin;mso-position-vertical:absolute;mso-position-vertical-relative:text;mso-width-percent:0;mso-height-percent:0;mso-width-relative:margin;mso-height-relative:margin;v-text-anchor:top" o:gfxdata="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">
-                <v:textbox>
-                  <w:txbxContent>
-                    <w:p>
-                      <w:pPr>
-                        <w:rPr>
-                          <w:sz w:val="22"/>
-                        </w:rPr>
-                      </w:pPr>
-                      <w:r>
-                        <w:rPr>
-                          <w:sz w:val="22"/>
-                        </w:rPr>
-                        <w:t>&lt;category&gt;</w:t>
-                      </w:r>
-                    </w:p>
-                    <w:p>
-                      <w:pPr>
-                        <w:rPr>
-                          <w:sz w:val="22"/>
-                        </w:rPr>
-                      </w:pPr>
-                      <w:r>
-                        <w:rPr>
-                          <w:sz w:val="22"/>
-                        </w:rPr>
-                        <w:t xml:space="preserve">    &lt;pattern&gt;Chatbot là gì&lt;/pattern&gt;</w:t>
-                      </w:r>
-                    </w:p>
-                    <w:p>
-                      <w:pPr>
-                        <w:rPr>
-                          <w:sz w:val="22"/>
-                        </w:rPr>
-                      </w:pPr>
-                      <w:r>
-                        <w:rPr>
-                          <w:sz w:val="22"/>
-                        </w:rPr>
-                        <w:t xml:space="preserve">    &lt;template&gt;Chatbot là là một chương trình máy tính được tạo ra để thực hiện cuộc trò chuyện một cách tự động với người dùng&lt;/template&gt;</w:t>
-                      </w:r>
-                    </w:p>
-                    <w:p>
-                      <w:pPr>
-                        <w:rPr>
-                          <w:sz w:val="22"/>
-                        </w:rPr>
-                      </w:pPr>
-                      <w:r>
-                        <w:rPr>
-                          <w:sz w:val="22"/>
-                        </w:rPr>
-                        <w:t>&lt;/category&gt;</w:t>
-                      </w:r>
-                    </w:p>
-                    <w:p>
-                      <w:pPr>
-                        <w:rPr>
-                          <w:sz w:val="22"/>
-                        </w:rPr>
-                      </w:pPr>
-                      <w:r>
-                        <w:rPr>
-                          <w:sz w:val="22"/>
-                        </w:rPr>
-                        <w:t>&lt;category&gt;</w:t>
-                      </w:r>
-                    </w:p>
-                    <w:p>
-                      <w:pPr>
-                        <w:rPr>
-                          <w:sz w:val="22"/>
-                        </w:rPr>
-                      </w:pPr>
-                      <w:r>
-                        <w:rPr>
-                          <w:sz w:val="22"/>
-                        </w:rPr>
-                        <w:t xml:space="preserve">    &lt;pattern&gt;Thế nào là chatbot&lt;/pattern&gt;</w:t>
-                      </w:r>
-                    </w:p>
-                    <w:p>
-                      <w:pPr>
-                        <w:rPr>
-                          <w:sz w:val="22"/>
-                          <w:lang w:val="fr-FR"/>
-                        </w:rPr>
-                      </w:pPr>
-                      <w:r>
-                        <w:rPr>
-                          <w:sz w:val="22"/>
-                        </w:rPr>
-                        <w:t xml:space="preserve">    </w:t>
-                      </w:r>
-                      <w:r>
-                        <w:rPr>
-                          <w:sz w:val="22"/>
-                          <w:lang w:val="fr-FR"/>
-                        </w:rPr>
-                        <w:t>&lt;template&gt;</w:t>
-                      </w:r>
-                    </w:p>
-                    <w:p>
-                      <w:pPr>
-                        <w:rPr>
-                          <w:sz w:val="22"/>
-                          <w:lang w:val="fr-FR"/>
-                        </w:rPr>
-                      </w:pPr>
-                      <w:r>
-                        <w:rPr>
-                          <w:sz w:val="22"/>
-                          <w:lang w:val="fr-FR"/>
-                        </w:rPr>
-                        <w:t xml:space="preserve">        &lt;srai&gt;Chatbot là gì&lt;/srai&gt;</w:t>
-                      </w:r>
-                    </w:p>
-                    <w:p>
-                      <w:pPr>
-                        <w:rPr>
-                          <w:sz w:val="22"/>
-                        </w:rPr>
-                      </w:pPr>
-                      <w:r>
-                        <w:rPr>
-                          <w:sz w:val="22"/>
-                          <w:lang w:val="fr-FR"/>
-                        </w:rPr>
-                        <w:t xml:space="preserve">    </w:t>
-                      </w:r>
-                      <w:r>
-                        <w:rPr>
-                          <w:sz w:val="22"/>
-                        </w:rPr>
-                        <w:t>&lt;/template&gt;</w:t>
-                      </w:r>
-                    </w:p>
-                    <w:p>
-                      <w:pPr>
-                        <w:rPr>
-                          <w:sz w:val="22"/>
-                        </w:rPr>
-                      </w:pPr>
-                      <w:r>
-                        <w:rPr>
-                          <w:sz w:val="22"/>
-                        </w:rPr>
-                        <w:t>&lt;/category&gt;</w:t>
-                      </w:r>
-                    </w:p>
-                  </w:txbxContent>
-                </v:textbox>
-                <w10:wrap type="square" anchorx="margin"/>
-              </v:shape>
-            </w:pict>
-          </mc:Fallback>
-        </mc:AlternateContent>
-      </w:r>
-      <w:r>
-        <w:rPr>
-          <w:b/>
-          <w:bCs/>
-        </w:rPr>
-        <w:t>Pattern matchers</w:t>
-      </w:r>
-      <w:r>
-        <w:t>:</w:t>
-      </w:r>
-      <w:r>
-        <w:t xml:space="preserve"> </w:t>
-      </w:r>
-      <w:r>
-        <w:t>Chatbot xây dựng dựa trên phương pháp pattern matchers sẽ tìm kiếm trong câu hỏi của người dùng có khớp với các câu hỏi đã được huấn luyện hay không. Phương pháp p</w:t>
-      </w:r>
-      <w:r>
-        <w:t>attern matchers</w:t>
-      </w:r>
-      <w:r>
-        <w:t xml:space="preserve"> dựa theo cấu trúc tiêu chuẩn của ngôn ngữ lập trình “Artificial Intelligence Markup Language” (AIML)</w:t>
-      </w:r>
-      <w:r>
-        <w:t>.</w:t>
-      </w:r>
-    </w:p>
-    <w:p>
-      <w:pPr>
-        <w:pStyle w:val="10VanBan"/>
-      </w:pPr>
-      <w:r>
-        <w:lastRenderedPageBreak/>
-        <w:t>Nếu người dùng hỏi “Chabot là gì” hoặc “Thế nào là chatbot” thì sẽ nhận được câu trả lời là “</w:t>
-      </w:r>
-      <w:r>
-        <w:t>Chatbot là là một chương trình máy tính được tạo ra để thực hiện cuộc trò chuyện một cách tự động với người dùng</w:t>
-      </w:r>
-      <w:r>
-        <w:t>”.</w:t>
-      </w:r>
-    </w:p>
-    <w:p>
-      <w:pPr>
-        <w:pStyle w:val="10VanBan"/>
-        <w:numPr>
-          <w:ilvl w:val="0"/>
-          <w:numId w:val="7"/>
-        </w:numPr>
-        <w:rPr>
-          <w:b/>
-          <w:bCs/>
-        </w:rPr>
-      </w:pPr>
-      <w:r>
-        <w:rPr>
-          <w:b/>
-          <w:bCs/>
-        </w:rPr>
-        <w:t xml:space="preserve">Sử dụng thuật toán: </w:t>
-      </w:r>
-      <w:r>
-        <w:t xml:space="preserve">Trong trường hợp có rất nhiều câu hỏi riêng biệt với ý định khác nhau đến từ khách hàng, mà chatbot chỉ có thể phản hồi khi tất cả câu hỏi này đã được thiết lập, huấn luyện cho chatbot với các kịch bản đối thoại đều được lưu trữ trong cơ sở dữ liệu. </w:t>
-      </w:r>
-      <w:r>
-        <w:t>Do đó khi người dùng hỏi những câu hỏi phức tạp hơn thì cần một phương pháp khác để nhận dạng câu.</w:t>
-      </w:r>
-      <w:r>
-        <w:t xml:space="preserve"> Vì vậy các nhà phát triển đã đưa các thuật toán vào chatbot để phân loại câu, từ đó tăng độ chính xác cho các phản hồi đưa đến cho người dùng.</w:t>
-      </w:r>
-      <w:r>
-        <w:t xml:space="preserve"> </w:t>
-      </w:r>
-      <w:r>
-        <w:t>Các thuật toán có thể sử dụng như SVM, KNN, Naïve Bayes,</w:t>
-      </w:r>
-      <w:r>
-        <w:t xml:space="preserve"> </w:t>
-      </w:r>
-      <w:r>
-        <w:t>…</w:t>
-      </w:r>
-    </w:p>
-    <w:p>
-      <w:pPr>
-        <w:pStyle w:val="10VanBan"/>
-        <w:numPr>
-          <w:ilvl w:val="0"/>
-          <w:numId w:val="7"/>
-        </w:numPr>
-        <w:rPr>
-          <w:b/>
-          <w:bCs/>
-        </w:rPr>
-      </w:pPr>
-      <w:r>
-        <w:rPr>
-          <w:b/>
-          <w:bCs/>
-        </w:rPr>
-        <w:t>Artificial Neural Network</w:t>
-      </w:r>
-      <w:r>
-        <w:rPr>
-          <w:b/>
-          <w:bCs/>
-        </w:rPr>
-        <w:t xml:space="preserve"> (ANN – mạng nơ ron nhân tạo)</w:t>
-      </w:r>
-      <w:r>
-        <w:rPr>
-          <w:b/>
-          <w:bCs/>
-        </w:rPr>
-        <w:t xml:space="preserve">: </w:t>
-      </w:r>
-      <w:r>
-        <w:t>Phương pháp này là tính toán tỷ lệ chính xác dữ liệu đầu ra từ dữ liệu đầu vào bằng cách tính toán các trọng số cho mỗi kết nối (connection) từ các lần lặp lại trong khi huấn luyện dữ liệu cho Chatbot. Mỗi bước huấn luyện dữ liệu cho Chatbot sẽ sửa đổi các trọng số dẫn đến dữ liệu đầu ra được xuất ra với độ chính xác cao.</w:t>
-      </w:r>
-      <w:r>
-        <w:t xml:space="preserve"> Mỗi câu sẽ được phân thành từng từ và mỗi từ chính là dữ liệu đầu vào input đưa vào ANN. Các từ sẽ được kết nối với nhau và khi huấn luyện dữ liệu cho Chatbot, các kết nối này sẽ được đo bằng trọng số cho hàng ngàn lần lặp lại ở các thời điểm khác nhau. Mỗi lần lặp lại trọng số có thể tăng và độ chính xác sẽ cao.</w:t>
-      </w:r>
-      <w:r>
-        <w:t xml:space="preserve"> </w:t>
-      </w:r>
-      <w:r>
-        <w:t>[23</w:t>
-      </w:r>
-      <w:r>
-        <w:t>]</w:t>
-      </w:r>
-    </w:p>
-    <w:p>
-      <w:pPr>
-        <w:pStyle w:val="10VanBan"/>
-        <w:ind w:left="720"/>
-        <w:jc w:val="center"/>
-        <w:rPr>
-          <w:b/>
-          <w:bCs/>
-        </w:rPr>
-      </w:pPr>
-      <w:r>
-        <w:rPr>
-          <w:noProof/>
-          <w:lang w:val="vi-VN" w:eastAsia="vi-VN"/>
-        </w:rPr>
-        <w:drawing>
-          <wp:inline distT="0" distB="0" distL="0" distR="0" wp14:anchorId="4062CE73" wp14:editId="0CED563C">
-            <wp:extent cx="3036627" cy="2347270"/>
-            <wp:effectExtent l="0" t="0" r="0" b="0"/>
-            <wp:docPr id="16" name="Picture 16"/>
-            <wp:cNvGraphicFramePr>
-              <a:graphicFrameLocks xmlns:a="http://schemas.openxmlformats.org/drawingml/2006/main" noChangeAspect="1"/>
-            </wp:cNvGraphicFramePr>
-            <a:graphic xmlns:a="http://schemas.openxmlformats.org/drawingml/2006/main">
-              <a:graphicData uri="http://schemas.openxmlformats.org/drawingml/2006/picture">
-                <pic:pic xmlns:pic="http://schemas.openxmlformats.org/drawingml/2006/picture">
-                  <pic:nvPicPr>
-                    <pic:cNvPr id="1" name=""/>
-                    <pic:cNvPicPr/>
-                  </pic:nvPicPr>
-                  <pic:blipFill>
-                    <a:blip r:embed="rId15"/>
-                    <a:stretch>
-                      <a:fillRect/>
-                    </a:stretch>
-                  </pic:blipFill>
-                  <pic:spPr>
-                    <a:xfrm>
-                      <a:off x="0" y="0"/>
-                      <a:ext cx="3047692" cy="2355823"/>
-                    </a:xfrm>
-                    <a:prstGeom prst="rect">
-                      <a:avLst/>
-                    </a:prstGeom>
-                  </pic:spPr>
-                </pic:pic>
-              </a:graphicData>
-            </a:graphic>
-          </wp:inline>
-        </w:drawing>
-      </w:r>
-    </w:p>
-    <w:p>
-      <w:pPr>
-        <w:pStyle w:val="05HinhAnh"/>
-      </w:pPr>
-      <w:bookmarkStart w:id="57" w:name="_Toc62855769"/>
-      <w:r>
-        <w:t xml:space="preserve">Minh họa </w:t>
-      </w:r>
-      <w:r>
-        <w:t xml:space="preserve">một </w:t>
-      </w:r>
-      <w:r>
-        <w:t>Artificial Neural Network</w:t>
-      </w:r>
-      <w:bookmarkEnd w:id="57"/>
-    </w:p>
-    <w:p>
-      <w:pPr>
-        <w:rPr>
-          <w:rFonts w:eastAsiaTheme="majorEastAsia" w:cs="Times New Roman"/>
-          <w:b/>
-          <w:bCs/>
-          <w:color w:val="000000" w:themeColor="text1"/>
-          <w:szCs w:val="26"/>
-        </w:rPr>
-      </w:pPr>
-      <w:r>
-        <w:br w:type="page"/>
-      </w:r>
-    </w:p>
-    <w:p>
-      <w:pPr>
-        <w:pStyle w:val="03TMCap3"/>
-      </w:pPr>
-      <w:bookmarkStart w:id="58" w:name="_Toc60690315"/>
-      <w:bookmarkStart w:id="59" w:name="_Toc62855795"/>
-      <w:r>
-        <w:lastRenderedPageBreak/>
-        <w:t>Xử lý ngôn ngữ tự nhiên (NLP)</w:t>
-      </w:r>
-      <w:bookmarkEnd w:id="58"/>
-      <w:bookmarkEnd w:id="59"/>
-    </w:p>
-    <w:p>
-      <w:pPr>
-        <w:pStyle w:val="10VanBan"/>
-        <w:ind w:firstLine="680"/>
-      </w:pPr>
-      <w:r>
-        <w:t>Xử lý ngôn ngữ tự nhiên (NLP) là một nhánh của trí tuệ nhân tạo tập trung vào các ứng dụng trên ngôn ngữ của con người. Trong trí tuệ nhân tạo thì xử lý ngôn ngữ tự nhiên là một trong những phần khó nhất vì nó liên quan đến việc phải hiểu ý nghĩa ngôn ngữ-công cụ hoàn hảo nhất của tư duy và giao tiếp.</w:t>
-      </w:r>
-    </w:p>
-    <w:p>
-      <w:pPr>
-        <w:pStyle w:val="10VanBan"/>
-        <w:ind w:firstLine="680"/>
-      </w:pPr>
-      <w:r>
-        <w:t>Trong NLP có hai quan điểm cơ bản:</w:t>
-      </w:r>
-    </w:p>
-    <w:p>
-      <w:pPr>
-        <w:pStyle w:val="10VanBan"/>
-        <w:numPr>
-          <w:ilvl w:val="0"/>
-          <w:numId w:val="7"/>
-        </w:numPr>
-      </w:pPr>
-      <w:r>
-        <w:t>Xử lý các từ ngữ bằng máy tính.</w:t>
-      </w:r>
-    </w:p>
-    <w:p>
-      <w:pPr>
-        <w:pStyle w:val="10VanBan"/>
-        <w:numPr>
-          <w:ilvl w:val="0"/>
-          <w:numId w:val="7"/>
-        </w:numPr>
-      </w:pPr>
-      <w:r>
-        <w:t>Làm cho máy tính hiểu được các từ ngữ.</w:t>
-      </w:r>
-    </w:p>
-    <w:p>
-      <w:pPr>
-        <w:pStyle w:val="04TMCap4"/>
-      </w:pPr>
-      <w:r>
-        <w:t>Các bước xử lý trong NLP</w:t>
-      </w:r>
-    </w:p>
-    <w:p>
-      <w:pPr>
-        <w:pStyle w:val="10VanBan"/>
-        <w:numPr>
-          <w:ilvl w:val="0"/>
-          <w:numId w:val="7"/>
-        </w:numPr>
-      </w:pPr>
-      <w:r>
-        <w:rPr>
-          <w:b/>
-          <w:bCs/>
-        </w:rPr>
-        <w:t>Phân tích hình thái</w:t>
-      </w:r>
-      <w:r>
-        <w:t xml:space="preserve">: Trong bước này từng từ sẽ được phân tích và các ký tự không phải chữ (như các dấu câu) sẽ được tách ra khỏi các từ. Trong tiếng Anh và nhiều ngôn ngữ khác, các từ được phân tách với nhau bằng dấu cách. Tuy nhiên trong tiếng Việt, dấu cách được dùng để phân tách các tiếng (âm tiết) chứ không phải từ. Cùng với các ngôn ngữ như tiếng Trung, tiếng </w:t>
-      </w:r>
-      <w:proofErr w:type="gramStart"/>
-      <w:r>
-        <w:t>Hàn,tiếng</w:t>
-      </w:r>
-      <w:proofErr w:type="gramEnd"/>
-      <w:r>
-        <w:t xml:space="preserve"> Nhật, phân tách từ trong tiếng Việt là một công việc không hề đơn giản.</w:t>
-      </w:r>
-    </w:p>
-    <w:p>
-      <w:pPr>
-        <w:pStyle w:val="10VanBan"/>
-        <w:numPr>
-          <w:ilvl w:val="0"/>
-          <w:numId w:val="7"/>
-        </w:numPr>
-      </w:pPr>
-      <w:r>
-        <w:rPr>
-          <w:b/>
-          <w:bCs/>
-        </w:rPr>
-        <w:t>Phân tích cú pháp</w:t>
-      </w:r>
-      <w:r>
-        <w:rPr>
-          <w:b/>
-          <w:bCs/>
-        </w:rPr>
-        <w:t xml:space="preserve">: </w:t>
-      </w:r>
-      <w:r>
-        <w:t>Dãy các từ sẽ được biến đổi thành các cấu trúc thể hiện sự liên kết giữa các từ này. Sẽ có những dãy từ bị loại do vi phạm các luật văn phạm.</w:t>
-      </w:r>
-    </w:p>
-    <w:p>
-      <w:pPr>
-        <w:pStyle w:val="10VanBan"/>
-        <w:numPr>
-          <w:ilvl w:val="0"/>
-          <w:numId w:val="7"/>
-        </w:numPr>
-      </w:pPr>
-      <w:r>
-        <w:rPr>
-          <w:b/>
-          <w:bCs/>
-        </w:rPr>
-        <w:t>Phân tích ngữ nghĩa</w:t>
-      </w:r>
-      <w:r>
-        <w:rPr>
-          <w:b/>
-          <w:bCs/>
-        </w:rPr>
-        <w:t xml:space="preserve">: </w:t>
-      </w:r>
-      <w:r>
-        <w:t>Thêm ngữ nghĩa vào các cấu trúc được tạo ra bởi bộ phân tích cú pháp.</w:t>
-      </w:r>
-    </w:p>
-    <w:p>
-      <w:pPr>
-        <w:pStyle w:val="10VanBan"/>
-        <w:numPr>
-          <w:ilvl w:val="0"/>
-          <w:numId w:val="7"/>
-        </w:numPr>
-      </w:pPr>
-      <w:r>
-        <w:rPr>
-          <w:b/>
-          <w:bCs/>
-        </w:rPr>
-        <w:t>Tích hợp văn bản</w:t>
-      </w:r>
-      <w:r>
-        <w:rPr>
-          <w:b/>
-          <w:bCs/>
-        </w:rPr>
-        <w:t xml:space="preserve">: </w:t>
-      </w:r>
-      <w:r>
-        <w:t>Ngữ nghĩa của một câu riêng biệt có thể phụ thuộc vào những câu đứng trước, đồng thời nó cũng có thể ảnh hưởng đến các câu phía sau.</w:t>
-      </w:r>
-    </w:p>
-    <w:p>
-      <w:pPr>
-        <w:pStyle w:val="10VanBan"/>
-        <w:numPr>
-          <w:ilvl w:val="0"/>
-          <w:numId w:val="7"/>
-        </w:numPr>
-      </w:pPr>
-      <w:r>
-        <w:rPr>
-          <w:b/>
-          <w:bCs/>
-        </w:rPr>
-        <w:t>Phân tích thực nghĩa</w:t>
-      </w:r>
-      <w:r>
-        <w:rPr>
-          <w:b/>
-          <w:bCs/>
-        </w:rPr>
-        <w:t xml:space="preserve">: </w:t>
-      </w:r>
-      <w:r>
-        <w:t>Cấu trúc thể hiện điều được phát ngôn sẽ được thông dịch lại để xác định nó thật sự có nghĩa là gì.</w:t>
-      </w:r>
-    </w:p>
-    <w:p>
-      <w:pPr>
-        <w:pStyle w:val="10VanBan"/>
-        <w:ind w:firstLine="720"/>
-      </w:pPr>
-      <w:r>
-        <w:t>Tuy nhiên, ranh giới giữa 5 bước xử lý này cũng rất mong manh. Chúng có thể được tiến hành từng bước một, hoặc tiến hành cùng lúc - tùy thuộc vào giải thuật và ngữ cảnh cụ thể.</w:t>
-      </w:r>
-      <w:r>
-        <w:t xml:space="preserve"> </w:t>
-      </w:r>
-    </w:p>
-    <w:p>
-      <w:pPr>
-        <w:pStyle w:val="04TMCap4"/>
-      </w:pPr>
-      <w:r>
-        <w:t>Các ứng dụng cơ bản của NLP</w:t>
-      </w:r>
-      <w:r>
-        <w:t xml:space="preserve"> và các bài toán trong xử lý tiếng Việt</w:t>
-      </w:r>
-    </w:p>
-    <w:p>
-      <w:pPr>
-        <w:pStyle w:val="10VanBan"/>
-      </w:pPr>
-      <w:r>
-        <w:t>NLP được ứng dụng vào thực tế như sau:</w:t>
-      </w:r>
-    </w:p>
-    <w:p>
-      <w:pPr>
-        <w:pStyle w:val="10VanBan"/>
-        <w:numPr>
-          <w:ilvl w:val="0"/>
-          <w:numId w:val="7"/>
-        </w:numPr>
-      </w:pPr>
-      <w:r>
-        <w:t>Nhận dạng chữ viết</w:t>
-      </w:r>
-    </w:p>
-    <w:p>
-      <w:pPr>
-        <w:pStyle w:val="10VanBan"/>
-        <w:numPr>
-          <w:ilvl w:val="0"/>
-          <w:numId w:val="7"/>
-        </w:numPr>
-      </w:pPr>
-      <w:r>
-        <w:t>Nhận dạng tiếng nói</w:t>
-      </w:r>
-    </w:p>
-    <w:p>
-      <w:pPr>
-        <w:pStyle w:val="10VanBan"/>
-        <w:numPr>
-          <w:ilvl w:val="0"/>
-          <w:numId w:val="7"/>
-        </w:numPr>
-      </w:pPr>
-      <w:r>
-        <w:lastRenderedPageBreak/>
-        <w:t>Tổng hợp tiếng nói</w:t>
-      </w:r>
-    </w:p>
-    <w:p>
-      <w:pPr>
-        <w:pStyle w:val="10VanBan"/>
-        <w:numPr>
-          <w:ilvl w:val="0"/>
-          <w:numId w:val="7"/>
-        </w:numPr>
-      </w:pPr>
-      <w:r>
-        <w:t>Dịch tự động</w:t>
-      </w:r>
-    </w:p>
-    <w:p>
-      <w:pPr>
-        <w:pStyle w:val="10VanBan"/>
-        <w:numPr>
-          <w:ilvl w:val="0"/>
-          <w:numId w:val="7"/>
-        </w:numPr>
-      </w:pPr>
-      <w:r>
-        <w:t>Tìm kiếm thông tin</w:t>
-      </w:r>
-    </w:p>
-    <w:p>
-      <w:pPr>
-        <w:pStyle w:val="10VanBan"/>
-        <w:numPr>
-          <w:ilvl w:val="0"/>
-          <w:numId w:val="7"/>
-        </w:numPr>
-      </w:pPr>
-      <w:r>
-        <w:t>Tóm tắt văn bản</w:t>
-      </w:r>
-    </w:p>
-    <w:p>
-      <w:pPr>
-        <w:pStyle w:val="10VanBan"/>
-        <w:numPr>
-          <w:ilvl w:val="0"/>
-          <w:numId w:val="7"/>
-        </w:numPr>
-      </w:pPr>
-      <w:r>
-        <w:t>Khai phá dữ liệu và phát hiện tri thức</w:t>
-      </w:r>
-    </w:p>
-    <w:p>
-      <w:pPr>
-        <w:pStyle w:val="10VanBan"/>
-      </w:pPr>
-      <w:r>
-        <w:t>Trong tiếng việt, NLP được ứng dụng vào các bài toán như:</w:t>
-      </w:r>
-    </w:p>
-    <w:p>
-      <w:pPr>
-        <w:pStyle w:val="10VanBan"/>
-        <w:numPr>
-          <w:ilvl w:val="0"/>
-          <w:numId w:val="7"/>
-        </w:numPr>
-      </w:pPr>
-      <w:r>
-        <w:t>Phân tách câu</w:t>
-      </w:r>
-    </w:p>
-    <w:p>
-      <w:pPr>
-        <w:pStyle w:val="10VanBan"/>
-        <w:numPr>
-          <w:ilvl w:val="0"/>
-          <w:numId w:val="7"/>
-        </w:numPr>
-      </w:pPr>
-      <w:r>
-        <w:t>Phân tách từ</w:t>
-      </w:r>
-    </w:p>
-    <w:p>
-      <w:pPr>
-        <w:pStyle w:val="10VanBan"/>
-        <w:numPr>
-          <w:ilvl w:val="0"/>
-          <w:numId w:val="7"/>
-        </w:numPr>
-      </w:pPr>
-      <w:r>
-        <w:t>Tự động thêm dấu</w:t>
-      </w:r>
-      <w:r>
-        <w:t xml:space="preserve"> </w:t>
-      </w:r>
-      <w:r>
-        <w:t>[24</w:t>
-      </w:r>
-      <w:r>
-        <w:t>]</w:t>
-      </w:r>
-    </w:p>
-    <w:p>
-      <w:pPr>
-        <w:pStyle w:val="10VanBan"/>
-        <w:ind w:left="720"/>
-        <w:jc w:val="center"/>
-      </w:pPr>
-      <w:r>
-        <w:rPr>
-          <w:noProof/>
-          <w:lang w:val="vi-VN" w:eastAsia="vi-VN"/>
-        </w:rPr>
-        <w:drawing>
-          <wp:inline distT="0" distB="0" distL="0" distR="0" wp14:anchorId="53FB8494" wp14:editId="187B98F9">
-            <wp:extent cx="3676015" cy="1704570"/>
-            <wp:effectExtent l="0" t="0" r="635" b="0"/>
-            <wp:docPr id="17" name="Picture 17"/>
-            <wp:cNvGraphicFramePr>
-              <a:graphicFrameLocks xmlns:a="http://schemas.openxmlformats.org/drawingml/2006/main" noChangeAspect="1"/>
-            </wp:cNvGraphicFramePr>
-            <a:graphic xmlns:a="http://schemas.openxmlformats.org/drawingml/2006/main">
-              <a:graphicData uri="http://schemas.openxmlformats.org/drawingml/2006/picture">
-                <pic:pic xmlns:pic="http://schemas.openxmlformats.org/drawingml/2006/picture">
-                  <pic:nvPicPr>
-                    <pic:cNvPr id="1" name=""/>
-                    <pic:cNvPicPr/>
-                  </pic:nvPicPr>
-                  <pic:blipFill>
-                    <a:blip r:embed="rId16"/>
-                    <a:stretch>
-                      <a:fillRect/>
-                    </a:stretch>
-                  </pic:blipFill>
-                  <pic:spPr>
-                    <a:xfrm>
-                      <a:off x="0" y="0"/>
-                      <a:ext cx="3886354" cy="1802104"/>
-                    </a:xfrm>
-                    <a:prstGeom prst="rect">
-                      <a:avLst/>
-                    </a:prstGeom>
-                  </pic:spPr>
-                </pic:pic>
-              </a:graphicData>
-            </a:graphic>
-          </wp:inline>
-        </w:drawing>
-      </w:r>
-    </w:p>
-    <w:p>
-      <w:pPr>
-        <w:pStyle w:val="05HinhAnh"/>
-      </w:pPr>
-      <w:bookmarkStart w:id="60" w:name="_Toc62855770"/>
-      <w:r>
-        <w:t>Các ứng dụng của NLP</w:t>
-      </w:r>
-      <w:bookmarkEnd w:id="60"/>
-    </w:p>
-    <w:p>
-      <w:pPr>
-        <w:pStyle w:val="04TMCap4"/>
-      </w:pPr>
-      <w:r>
-        <w:t>Phương pháp Bag-of-word</w:t>
-      </w:r>
-    </w:p>
-    <w:p>
-      <w:pPr>
-        <w:pStyle w:val="10VanBan"/>
-        <w:ind w:firstLine="680"/>
-      </w:pPr>
-      <w:r>
-        <w:rPr>
-          <w:b/>
-          <w:bCs/>
-        </w:rPr>
-        <w:t>Bag of Words</w:t>
-      </w:r>
-      <w:r>
-        <w:t xml:space="preserve"> (BoW – mô hình túi từ)</w:t>
-      </w:r>
-      <w:r>
-        <w:t xml:space="preserve"> là một thuật toán hỗ trợ xử lý ngôn ngữ tự nhiên và mục đích của BoW là phân loại </w:t>
-      </w:r>
-      <w:r>
-        <w:t>câu</w:t>
-      </w:r>
-      <w:r>
-        <w:t xml:space="preserve"> hay văn bản. Ý tưởng của BoW là phân tích và phân nhóm dựa theo "Bag of Words"(corpus).</w:t>
-      </w:r>
-    </w:p>
-    <w:p>
-      <w:pPr>
-        <w:pStyle w:val="10VanBan"/>
-        <w:ind w:firstLine="680"/>
-        <w:rPr>
-          <w:lang w:val="fr-FR"/>
-        </w:rPr>
-      </w:pPr>
-      <w:r>
-        <w:rPr>
-          <w:lang w:val="fr-FR"/>
-        </w:rPr>
-        <w:t xml:space="preserve">Xét hai ví dụ </w:t>
-      </w:r>
-      <w:proofErr w:type="gramStart"/>
-      <w:r>
-        <w:rPr>
-          <w:lang w:val="fr-FR"/>
-        </w:rPr>
-        <w:t>sau:</w:t>
-      </w:r>
-      <w:proofErr w:type="gramEnd"/>
-    </w:p>
-    <w:p>
-      <w:pPr>
-        <w:pStyle w:val="10VanBan"/>
-        <w:numPr>
-          <w:ilvl w:val="0"/>
-          <w:numId w:val="8"/>
-        </w:numPr>
-        <w:ind w:hanging="361"/>
-        <w:rPr>
-          <w:lang w:val="fr-FR"/>
-        </w:rPr>
-      </w:pPr>
-      <w:r>
-        <w:rPr>
-          <w:lang w:val="fr-FR"/>
-        </w:rPr>
-        <w:t>Tôi thích xem phim. Em tôi cũng vậy.</w:t>
-      </w:r>
-    </w:p>
-    <w:p>
-      <w:pPr>
-        <w:pStyle w:val="10VanBan"/>
-        <w:numPr>
-          <w:ilvl w:val="0"/>
-          <w:numId w:val="8"/>
-        </w:numPr>
-        <w:ind w:hanging="361"/>
-        <w:rPr>
-          <w:lang w:val="fr-FR"/>
-        </w:rPr>
-      </w:pPr>
-      <w:r>
-        <w:rPr>
-          <w:lang w:val="fr-FR"/>
-        </w:rPr>
-        <w:t xml:space="preserve">Bạn tôi thì thích xem </w:t>
-      </w:r>
-      <w:r>
-        <w:rPr>
-          <w:lang w:val="fr-FR"/>
-        </w:rPr>
-        <w:t>kịch</w:t>
-      </w:r>
-      <w:r>
-        <w:rPr>
-          <w:lang w:val="fr-FR"/>
-        </w:rPr>
-        <w:t xml:space="preserve">. </w:t>
-      </w:r>
-    </w:p>
-    <w:p>
-      <w:pPr>
-        <w:pStyle w:val="10VanBan"/>
-        <w:ind w:left="680"/>
-        <w:rPr>
-          <w:lang w:val="fr-FR"/>
-        </w:rPr>
-      </w:pPr>
-      <w:r>
-        <w:rPr>
-          <w:lang w:val="fr-FR"/>
-        </w:rPr>
-        <w:t xml:space="preserve">Dựa vào hai văn bản trên, xây dựng được danh sách như </w:t>
-      </w:r>
-      <w:proofErr w:type="gramStart"/>
-      <w:r>
-        <w:rPr>
-          <w:lang w:val="fr-FR"/>
-        </w:rPr>
-        <w:t>sau:</w:t>
-      </w:r>
-      <w:proofErr w:type="gramEnd"/>
-    </w:p>
-    <w:p>
-      <w:pPr>
-        <w:pStyle w:val="10VanBan"/>
-        <w:numPr>
-          <w:ilvl w:val="0"/>
-          <w:numId w:val="9"/>
-        </w:numPr>
-        <w:ind w:hanging="361"/>
-        <w:rPr>
-          <w:lang w:val="fr-FR"/>
-        </w:rPr>
-      </w:pPr>
-      <w:r>
-        <w:rPr>
-          <w:lang w:val="fr-FR"/>
-        </w:rPr>
-        <w:t>“tôi”, “thích”, “xem”, “phim”, “em”, “tôi”, “cũng”, “vậy”</w:t>
-      </w:r>
-    </w:p>
-    <w:p>
-      <w:pPr>
-        <w:pStyle w:val="10VanBan"/>
-        <w:numPr>
-          <w:ilvl w:val="0"/>
-          <w:numId w:val="9"/>
-        </w:numPr>
-        <w:rPr>
-          <w:lang w:val="fr-FR"/>
-        </w:rPr>
-      </w:pPr>
-      <w:r>
-        <w:rPr>
-          <w:lang w:val="fr-FR"/>
-        </w:rPr>
-        <w:t>“bạn”, “tôi”, “thì”, “thích”, “xem”, “</w:t>
-      </w:r>
-      <w:r>
-        <w:rPr>
-          <w:lang w:val="fr-FR"/>
-        </w:rPr>
-        <w:t>kịch</w:t>
-      </w:r>
-      <w:r>
-        <w:rPr>
-          <w:lang w:val="fr-FR"/>
-        </w:rPr>
-        <w:t>”</w:t>
-      </w:r>
-    </w:p>
-    <w:p>
-      <w:pPr>
-        <w:pStyle w:val="10VanBan"/>
-        <w:ind w:firstLine="710"/>
-        <w:rPr>
-          <w:lang w:val="fr-FR"/>
-        </w:rPr>
-      </w:pPr>
-      <w:r>
-        <w:rPr>
-          <w:lang w:val="fr-FR"/>
-        </w:rPr>
-        <w:t xml:space="preserve">Dựa vào hai danh sách trên, ta xây dựng được một từ điển gồm </w:t>
-      </w:r>
-      <w:r>
-        <w:rPr>
-          <w:lang w:val="fr-FR"/>
-        </w:rPr>
-        <w:t>1</w:t>
-      </w:r>
-      <w:r>
-        <w:rPr>
-          <w:lang w:val="fr-FR"/>
-        </w:rPr>
-        <w:t>0</w:t>
-      </w:r>
-      <w:r>
-        <w:rPr>
-          <w:lang w:val="fr-FR"/>
-        </w:rPr>
-        <w:t xml:space="preserve"> </w:t>
-      </w:r>
-      <w:r>
-        <w:rPr>
-          <w:lang w:val="fr-FR"/>
-        </w:rPr>
-        <w:t xml:space="preserve">từ như </w:t>
-      </w:r>
-      <w:proofErr w:type="gramStart"/>
-      <w:r>
-        <w:rPr>
-          <w:lang w:val="fr-FR"/>
-        </w:rPr>
-        <w:t>sau:</w:t>
-      </w:r>
-      <w:proofErr w:type="gramEnd"/>
-    </w:p>
-    <w:p>
-      <w:pPr>
-        <w:pStyle w:val="10VanBan"/>
-        <w:ind w:firstLine="710"/>
-        <w:rPr>
-          <w:lang w:val="fr-FR"/>
-        </w:rPr>
-      </w:pPr>
-      <w:proofErr w:type="gramStart"/>
-      <w:r>
-        <w:rPr>
-          <w:lang w:val="fr-FR"/>
-        </w:rPr>
-        <w:t>[ “</w:t>
-      </w:r>
-      <w:proofErr w:type="gramEnd"/>
-      <w:r>
-        <w:rPr>
-          <w:lang w:val="fr-FR"/>
-        </w:rPr>
-        <w:t>tôi”, “thích”, “xem”, “phim”, “em”, “cũng”, “vậy”, “bạn”, “thì”, “</w:t>
-      </w:r>
-      <w:r>
-        <w:rPr>
-          <w:lang w:val="fr-FR"/>
-        </w:rPr>
-        <w:t>kịch</w:t>
-      </w:r>
-      <w:r>
-        <w:rPr>
-          <w:lang w:val="fr-FR"/>
-        </w:rPr>
-        <w:t>”]</w:t>
-      </w:r>
-    </w:p>
-    <w:p>
-      <w:pPr>
-        <w:pStyle w:val="10VanBan"/>
-        <w:ind w:firstLine="720"/>
-        <w:rPr>
-          <w:lang w:val="fr-FR"/>
-        </w:rPr>
-      </w:pPr>
-      <w:r>
-        <w:rPr>
-          <w:lang w:val="fr-FR"/>
-        </w:rPr>
-        <w:lastRenderedPageBreak/>
-        <w:t xml:space="preserve">Mỗi văn bản sẽ tạo ra một vector đặc trưng có số chiều bằng 10, mỗi phần tử đại diện cho số từ tương ứng xuất hiện trong văn bản đó. Hai văn bản trên sẽ có hai vector đặc trưng </w:t>
-      </w:r>
-      <w:proofErr w:type="gramStart"/>
-      <w:r>
-        <w:rPr>
-          <w:lang w:val="fr-FR"/>
-        </w:rPr>
-        <w:t>là:</w:t>
-      </w:r>
-      <w:proofErr w:type="gramEnd"/>
-    </w:p>
-    <w:p>
-      <w:pPr>
-        <w:pStyle w:val="10VanBan"/>
-        <w:numPr>
-          <w:ilvl w:val="0"/>
-          <w:numId w:val="10"/>
-        </w:numPr>
-      </w:pPr>
-      <w:r>
-        <w:rPr>
-          <w:lang w:val="fr-FR"/>
-        </w:rPr>
-        <w:t xml:space="preserve">   </w:t>
-      </w:r>
-      <w:r>
-        <w:t>[2, 1, 1, 1, 1, 1, 1, 0, 0, 0]</w:t>
-      </w:r>
-    </w:p>
-    <w:p>
-      <w:pPr>
-        <w:pStyle w:val="10VanBan"/>
-        <w:numPr>
-          <w:ilvl w:val="0"/>
-          <w:numId w:val="10"/>
-        </w:numPr>
-      </w:pPr>
-      <w:r>
-        <w:t xml:space="preserve">   </w:t>
-      </w:r>
-      <w:r>
-        <w:t xml:space="preserve">[1, 1, </w:t>
-      </w:r>
-      <w:r>
-        <w:t>1, 0, 0, 0, 0, 1, 1, 1]</w:t>
-      </w:r>
-    </w:p>
-    <w:p>
-      <w:pPr>
-        <w:pStyle w:val="10VanBan"/>
-      </w:pPr>
-      <w:r>
-        <w:t xml:space="preserve">Tuy nhiên, vector </w:t>
-      </w:r>
-      <w:r>
-        <w:t xml:space="preserve">đại diện này không </w:t>
-      </w:r>
-      <w:r>
-        <w:t>bao gồm</w:t>
-      </w:r>
-      <w:r>
-        <w:t xml:space="preserve"> thứ tự của các từ trong câu gốc. </w:t>
-      </w:r>
-      <w:r>
-        <w:t>[</w:t>
-      </w:r>
-      <w:r>
-        <w:t>6</w:t>
-      </w:r>
-      <w:r>
-        <w:t>]</w:t>
-      </w:r>
-    </w:p>
-    <w:p>
-      <w:pPr>
-        <w:pStyle w:val="04TMCap4"/>
-      </w:pPr>
-      <w:r>
-        <w:t>Phương pháp TF-IDF</w:t>
-      </w:r>
-    </w:p>
-    <w:p>
-      <w:pPr>
-        <w:pStyle w:val="10VanBan"/>
-        <w:ind w:firstLine="680"/>
-      </w:pPr>
-      <w:r>
-        <w:rPr>
-          <w:b/>
-          <w:bCs/>
-        </w:rPr>
-        <w:t>TF-IDF</w:t>
-      </w:r>
-      <w:r>
-        <w:t xml:space="preserve"> (Term Frequency – Inverse Document Frequency) là 1 kĩ thuật sử dụng trong khai phá dữ liệu văn bản. Trọng số này được sử dụng để đánh giá tầm quan trọng của một từ trong một văn bản. Giá trị cao thể hiện độ quan trọng cao và nó phụ thuộc vào số lần từ xuất hiện trong văn bản nhưng bù lại bởi tần suất của từ đó trong tập dữ liệu. Một vài biến thể của tf-idf thường được sử dụng trong các hệ thống tìm kiếm như một công cụ chính để đánh giá và sắp xếp văn bản dựa vào truy vấn của người dùng.  Tf-idf cũng được sử dụng để lọc những từ stopwords trong các bài toán như tóm tắt văn bản và phân loại văn bản</w:t>
-      </w:r>
-    </w:p>
-    <w:p>
-      <w:pPr>
-        <w:pStyle w:val="10VanBan"/>
-        <w:ind w:firstLine="680"/>
-      </w:pPr>
-      <w:r>
-        <w:rPr>
-          <w:b/>
-          <w:bCs/>
-        </w:rPr>
-        <w:t>TF</w:t>
-      </w:r>
-      <w:r>
-        <w:t>: Term Frequency</w:t>
-      </w:r>
-      <w:r>
-        <w:t xml:space="preserve"> </w:t>
-      </w:r>
-      <w:r>
-        <w:t>(Tần suất xuất hiện của từ) là số lần từ xuất hiện trong văn bản. Vì các văn bản có thể có độ dài ngắn khác nhau nên một số từ có thể xuất hiện nhiều lần trong một văn bản dài hơn là một văn bản ngắn. Như vậy, term frequency thường được chia cho độ dài văn bản</w:t>
-      </w:r>
-      <w:r>
-        <w:t xml:space="preserve"> </w:t>
-      </w:r>
-      <w:r>
-        <w:t>(tổng số từ trong một văn bản).</w:t>
-      </w:r>
-    </w:p>
-    <w:p>
-      <w:pPr>
-        <w:pStyle w:val="10VanBan"/>
-        <w:ind w:firstLine="680"/>
-      </w:pPr>
-      <m:oMathPara>
-        <m:oMath>
-          <m:r>
-            <w:rPr>
-              <w:rFonts w:ascii="Cambria Math" w:hAnsi="Cambria Math"/>
-            </w:rPr>
-            <m:t xml:space="preserve"> </m:t>
-          </m:r>
-        </m:oMath>
-      </m:oMathPara>
-    </w:p>
-    <w:p>
-      <w:pPr>
-        <w:pStyle w:val="10VanBan"/>
-        <w:ind w:firstLine="680"/>
-      </w:pPr>
-      <w:r>
-        <w:t>Trong đó:</w:t>
-      </w:r>
-    </w:p>
-    <w:p>
-      <w:pPr>
-        <w:pStyle w:val="10VanBan"/>
-        <w:numPr>
-          <w:ilvl w:val="0"/>
-          <w:numId w:val="7"/>
-        </w:numPr>
-      </w:pPr>
-      <w:r>
-        <w:t>t</w:t>
-      </w:r>
-      <w:r>
-        <w:t>f</w:t>
-      </w:r>
-      <w:r>
-        <w:t xml:space="preserve"> </w:t>
-      </w:r>
-      <w:r>
-        <w:t xml:space="preserve">(t, </w:t>
-      </w:r>
-      <w:r>
-        <w:t>d</w:t>
-      </w:r>
-      <w:r>
-        <w:t xml:space="preserve">): tần suất xuất hiện của từ t trong văn bản </w:t>
-      </w:r>
-    </w:p>
-    <w:p>
-      <w:pPr>
-        <w:pStyle w:val="10VanBan"/>
-        <w:numPr>
-          <w:ilvl w:val="0"/>
-          <w:numId w:val="7"/>
-        </w:numPr>
-      </w:pPr>
-      <w:r>
-        <w:t>f</w:t>
-      </w:r>
-      <w:r>
-        <w:t xml:space="preserve"> </w:t>
-      </w:r>
-      <w:r>
-        <w:t xml:space="preserve">(t, </w:t>
-      </w:r>
-      <w:r>
-        <w:t>d</w:t>
-      </w:r>
-      <w:r>
-        <w:t xml:space="preserve">): Số lần xuất hiện của từ t trong văn bản </w:t>
-      </w:r>
-      <w:r>
-        <w:t>d</w:t>
-      </w:r>
-    </w:p>
-    <w:p>
-      <w:pPr>
-        <w:pStyle w:val="10VanBan"/>
-        <w:numPr>
-          <w:ilvl w:val="0"/>
-          <w:numId w:val="7"/>
-        </w:numPr>
-      </w:pPr>
-      <w:r>
-        <w:t>m</w:t>
-      </w:r>
-      <w:r>
-        <w:t>ax</w:t>
-      </w:r>
-      <w:r>
-        <w:t xml:space="preserve"> </w:t>
-      </w:r>
-      <w:r>
-        <w:t>({</w:t>
-      </w:r>
-      <w:proofErr w:type="gramStart"/>
-      <w:r>
-        <w:t>f(</w:t>
-      </w:r>
-      <w:proofErr w:type="gramEnd"/>
-      <w:r>
-        <w:t xml:space="preserve">w, </w:t>
-      </w:r>
-      <w:r>
-        <w:t>d</w:t>
-      </w:r>
-      <w:r>
-        <w:t xml:space="preserve">) : w </w:t>
-      </w:r>
-      <w:r>
-        <w:rPr>
-          <w:rFonts w:ascii="Cambria Math" w:hAnsi="Cambria Math" w:cs="Cambria Math"/>
-        </w:rPr>
-        <w:t>∈</w:t>
-      </w:r>
-      <w:r>
-        <w:t xml:space="preserve"> </w:t>
-      </w:r>
-      <w:r>
-        <w:t>d</w:t>
-      </w:r>
-      <w:r>
-        <w:t xml:space="preserve">}): Số lần xuất hiện của từ có số lần xuất hiện nhiều nhất trong văn bản </w:t>
-      </w:r>
-      <w:r>
-        <w:t>d</w:t>
-      </w:r>
-    </w:p>
-    <w:p>
-      <w:pPr>
-        <w:pStyle w:val="10VanBan"/>
-        <w:ind w:firstLine="720"/>
-      </w:pPr>
-      <w:r>
-        <w:rPr>
-          <w:b/>
-          <w:bCs/>
-        </w:rPr>
-        <w:t>IDF</w:t>
-      </w:r>
-      <w:r>
-        <w:t>: Inverse Document Frequency</w:t>
-      </w:r>
-      <w:r>
-        <w:t xml:space="preserve"> </w:t>
-      </w:r>
-      <w:r>
-        <w:t xml:space="preserve">(Nghịch đảo tần suất của văn bản), giúp đánh giá tầm quan trọng của một từ. Khi tính toán TF, tất cả các từ được coi như có độ quan trọng bằng nhau. Nhưng một số từ như </w:t>
-      </w:r>
-      <w:r>
-        <w:t>“là”, “hoặc”, “và”</w:t>
-      </w:r>
-      <w:r>
-        <w:t xml:space="preserve"> thường xuất hiện rất nhiều lần nhưng độ quan trọng là không cao. Như thế cần giảm độ quan trọng của những từ này xuống.</w:t>
-      </w:r>
-      <w:r>
-        <w:t xml:space="preserve"> </w:t>
-      </w:r>
-    </w:p>
-    <w:p>
-      <w:pPr>
-        <w:pStyle w:val="10VanBan"/>
-        <w:ind w:firstLine="360"/>
-        <w:jc w:val="center"/>
-      </w:pPr>
-      <w:r>
-        <w:rPr>
-          <w:noProof/>
-          <w:lang w:val="vi-VN" w:eastAsia="vi-VN"/>
-        </w:rPr>
-        <w:drawing>
-          <wp:inline distT="0" distB="0" distL="0" distR="0" wp14:anchorId="707AA056" wp14:editId="2E00C28F">
-            <wp:extent cx="2715904" cy="539596"/>
-            <wp:effectExtent l="0" t="0" r="0" b="0"/>
-            <wp:docPr id="24" name="Picture 24"/>
-            <wp:cNvGraphicFramePr>
-              <a:graphicFrameLocks xmlns:a="http://schemas.openxmlformats.org/drawingml/2006/main" noChangeAspect="1"/>
-            </wp:cNvGraphicFramePr>
-            <a:graphic xmlns:a="http://schemas.openxmlformats.org/drawingml/2006/main">
-              <a:graphicData uri="http://schemas.openxmlformats.org/drawingml/2006/picture">
-                <pic:pic xmlns:pic="http://schemas.openxmlformats.org/drawingml/2006/picture">
-                  <pic:nvPicPr>
-                    <pic:cNvPr id="1" name=""/>
-                    <pic:cNvPicPr/>
-                  </pic:nvPicPr>
-                  <pic:blipFill>
-                    <a:blip r:embed="rId17"/>
-                    <a:stretch>
-                      <a:fillRect/>
-                    </a:stretch>
-                  </pic:blipFill>
-                  <pic:spPr>
-                    <a:xfrm>
-                      <a:off x="0" y="0"/>
-                      <a:ext cx="2812442" cy="558776"/>
-                    </a:xfrm>
-                    <a:prstGeom prst="rect">
-                      <a:avLst/>
-                    </a:prstGeom>
-                  </pic:spPr>
-                </pic:pic>
-              </a:graphicData>
-            </a:graphic>
-          </wp:inline>
-        </w:drawing>
-      </w:r>
-    </w:p>
-    <w:p>
-      <w:pPr>
-        <w:pStyle w:val="10VanBan"/>
-        <w:ind w:firstLine="720"/>
-      </w:pPr>
-      <w:r>
-        <w:lastRenderedPageBreak/>
-        <w:t>Trong đó:</w:t>
-      </w:r>
-    </w:p>
-    <w:p>
-      <w:pPr>
-        <w:pStyle w:val="10VanBan"/>
-        <w:numPr>
-          <w:ilvl w:val="0"/>
-          <w:numId w:val="7"/>
-        </w:numPr>
-      </w:pPr>
-      <w:r>
-        <w:t>i</w:t>
-      </w:r>
-      <w:r>
-        <w:t>df (t, D): giá trị idf của từ t trong tập văn bản</w:t>
-      </w:r>
-    </w:p>
-    <w:p>
-      <w:pPr>
-        <w:pStyle w:val="10VanBan"/>
-        <w:numPr>
-          <w:ilvl w:val="0"/>
-          <w:numId w:val="7"/>
-        </w:numPr>
-      </w:pPr>
-      <w:r>
-        <w:t>|D|: Tổng số văn bản trong tập D</w:t>
-      </w:r>
-    </w:p>
-    <w:p>
-      <w:pPr>
-        <w:pStyle w:val="10VanBan"/>
-        <w:numPr>
-          <w:ilvl w:val="0"/>
-          <w:numId w:val="7"/>
-        </w:numPr>
-      </w:pPr>
-      <w:proofErr w:type="gramStart"/>
-      <w:r>
-        <w:t>|{</w:t>
-      </w:r>
-      <w:proofErr w:type="gramEnd"/>
-      <w:r>
-        <w:t xml:space="preserve">d </w:t>
-      </w:r>
-      <w:r>
-        <w:rPr>
-          <w:rFonts w:ascii="Cambria Math" w:hAnsi="Cambria Math" w:cs="Cambria Math"/>
-        </w:rPr>
-        <w:t>∈</w:t>
-      </w:r>
-      <w:r>
-        <w:t xml:space="preserve"> D : t </w:t>
-      </w:r>
-      <w:r>
-        <w:rPr>
-          <w:rFonts w:ascii="Cambria Math" w:hAnsi="Cambria Math" w:cs="Cambria Math"/>
-        </w:rPr>
-        <w:t>∈</w:t>
-      </w:r>
-      <w:r>
-        <w:t xml:space="preserve"> d}|: thể hiện số văn bản trong tập D có chứa từ t.</w:t>
-      </w:r>
-    </w:p>
-    <w:p>
-      <w:pPr>
-        <w:pStyle w:val="10VanBan"/>
-        <w:ind w:firstLine="680"/>
-      </w:pPr>
-      <w:r>
-        <w:t>Cơ số logarit trong công thức này không thay đổi giá trị idf của từ mà chỉ thu hẹp khoảng giá trị của từ đó. Vì thay đổi cơ số sẽ dẫn đến việc giá trị của các từ thay đổi bởi một số nhất định và tỷ lệ giữa các trọng lượng với nhau sẽ không thay đổi. (nói cách khác, thay đổi cơ số sẽ không ảnh hưởng đến tỷ lệ giữa các giá trị IDF). Việc sử dụng logarit nhằm giúp giá trị tf-idf của một từ nhỏ hơn, do công thức tính tf-idf của một từ trong 1 văn bản là tích của tf và idf của từ đó.</w:t>
-      </w:r>
-      <w:r>
-        <w:t xml:space="preserve"> [</w:t>
-      </w:r>
-      <w:r>
-        <w:t>6</w:t>
-      </w:r>
-      <w:r>
-        <w:t>]</w:t>
-      </w:r>
-    </w:p>
-    <w:p>
-      <w:pPr>
-        <w:pStyle w:val="10VanBan"/>
-        <w:ind w:firstLine="680"/>
-        <w:rPr>
-          <w:rFonts w:eastAsiaTheme="minorEastAsia"/>
-        </w:rPr>
-      </w:pPr>
-      <m:oMathPara>
-        <m:oMath>
-          <m:r>
-            <w:rPr>
-              <w:rFonts w:ascii="Cambria Math" w:hAnsi="Cambria Math"/>
-            </w:rPr>
-            <m:t>tfidf</m:t>
-          </m:r>
-          <m:d>
-            <m:dPr>
-              <m:ctrlPr>
-                <w:rPr>
-                  <w:rFonts w:ascii="Cambria Math" w:hAnsi="Cambria Math"/>
-                  <w:i/>
-                </w:rPr>
-              </m:ctrlPr>
-            </m:dPr>
-            <m:e>
-              <m:r>
-                <w:rPr>
-                  <w:rFonts w:ascii="Cambria Math" w:hAnsi="Cambria Math"/>
-                </w:rPr>
-                <m:t>t, d,D</m:t>
-              </m:r>
-            </m:e>
-          </m:d>
-          <m:r>
-            <w:rPr>
-              <w:rFonts w:ascii="Cambria Math" w:hAnsi="Cambria Math"/>
-            </w:rPr>
-            <m:t xml:space="preserve">= </m:t>
-          </m:r>
-          <m:r>
-            <w:rPr>
-              <w:rFonts w:ascii="Cambria Math" w:eastAsiaTheme="minorEastAsia" w:hAnsi="Cambria Math"/>
-            </w:rPr>
-            <m:t>tf(t,d)*idf(t,D)</m:t>
-          </m:r>
-        </m:oMath>
-      </m:oMathPara>
-    </w:p>
-    <w:p>
-      <w:pPr>
-        <w:pStyle w:val="10VanBan"/>
-        <w:ind w:firstLine="680"/>
-        <w:rPr>
-          <w:rFonts w:eastAsiaTheme="minorEastAsia"/>
-        </w:rPr>
-      </w:pPr>
-      <w:r>
-        <w:rPr>
-          <w:rFonts w:eastAsiaTheme="minorEastAsia"/>
-        </w:rPr>
-        <w:t xml:space="preserve">Xét với ví dụ nêu trên, </w:t>
-      </w:r>
-      <w:r>
-        <w:rPr>
-          <w:rFonts w:eastAsiaTheme="minorEastAsia"/>
-        </w:rPr>
-        <w:t>sau khi thực hiện vector hóa bằng BoW</w:t>
-      </w:r>
-      <w:r>
-        <w:rPr>
-          <w:rFonts w:eastAsiaTheme="minorEastAsia"/>
-        </w:rPr>
-        <w:t xml:space="preserve">, </w:t>
-      </w:r>
-      <w:r>
-        <w:rPr>
-          <w:rFonts w:eastAsiaTheme="minorEastAsia"/>
-        </w:rPr>
-        <w:t>ta có kết quả TF-IDF như sau:</w:t>
+        <w:t>Kế hoạch làm việc</w:t>
       </w:r>
     </w:p>
     <w:tbl>
       <w:tblPr>
         <w:tblStyle w:val="TableGrid"/>
-        <w:tblW w:w="8640" w:type="dxa"/>
+        <w:tblW w:w="9438" w:type="dxa"/>
         <w:tblLook w:val="04A0" w:firstRow="1" w:lastRow="0" w:firstColumn="1" w:lastColumn="0" w:noHBand="0" w:noVBand="1"/>
       </w:tblPr>
       <w:tblGrid>
-        <w:gridCol w:w="864"/>
-        <w:gridCol w:w="864"/>
-        <w:gridCol w:w="864"/>
-        <w:gridCol w:w="864"/>
-        <w:gridCol w:w="864"/>
-        <w:gridCol w:w="864"/>
-        <w:gridCol w:w="864"/>
-        <w:gridCol w:w="864"/>
-        <w:gridCol w:w="864"/>
-        <w:gridCol w:w="864"/>
+        <w:gridCol w:w="1573"/>
+        <w:gridCol w:w="1573"/>
+        <w:gridCol w:w="1573"/>
+        <w:gridCol w:w="1573"/>
+        <w:gridCol w:w="1573"/>
+        <w:gridCol w:w="1573"/>
       </w:tblGrid>
       <w:tr>
+        <w:trPr>
+          <w:trHeight w:val="812"/>
+        </w:trPr>
         <w:tc>
           <w:tcPr>
-            <w:tcW w:w="864" w:type="dxa"/>
+            <w:tcW w:w="1573" w:type="dxa"/>
           </w:tcPr>
           <w:p>
             <w:pPr>
               <w:pStyle w:val="10VanBan"/>
+              <w:spacing w:line="240" w:lineRule="auto"/>
+              <w:jc w:val="center"/>
             </w:pPr>
             <w:r>
-              <w:t>tôi</w:t>
+              <w:t>Tuần 1-4</w:t>
             </w:r>
           </w:p>
         </w:tc>
         <w:tc>
           <w:tcPr>
-            <w:tcW w:w="864" w:type="dxa"/>
+            <w:tcW w:w="1573" w:type="dxa"/>
           </w:tcPr>
           <w:p>
             <w:pPr>
               <w:pStyle w:val="10VanBan"/>
+              <w:spacing w:line="240" w:lineRule="auto"/>
+              <w:jc w:val="center"/>
             </w:pPr>
             <w:r>
-              <w:t>thích</w:t>
+              <w:t>Tuần 5-8</w:t>
             </w:r>
           </w:p>
         </w:tc>
         <w:tc>
           <w:tcPr>
-            <w:tcW w:w="864" w:type="dxa"/>
+            <w:tcW w:w="1573" w:type="dxa"/>
           </w:tcPr>
           <w:p>
             <w:pPr>
               <w:pStyle w:val="10VanBan"/>
+              <w:spacing w:line="240" w:lineRule="auto"/>
+              <w:jc w:val="center"/>
             </w:pPr>
             <w:r>
-              <w:t>xem</w:t>
+              <w:t>Tuần 9-10</w:t>
             </w:r>
           </w:p>
         </w:tc>
         <w:tc>
           <w:tcPr>
-            <w:tcW w:w="864" w:type="dxa"/>
+            <w:tcW w:w="1573" w:type="dxa"/>
           </w:tcPr>
           <w:p>
             <w:pPr>
               <w:pStyle w:val="10VanBan"/>
+              <w:spacing w:line="240" w:lineRule="auto"/>
+              <w:jc w:val="center"/>
             </w:pPr>
             <w:r>
-              <w:t xml:space="preserve">phim </w:t>
+              <w:t>Tuần 11-15</w:t>
             </w:r>
           </w:p>
         </w:tc>
         <w:tc>
           <w:tcPr>
-            <w:tcW w:w="864" w:type="dxa"/>
+            <w:tcW w:w="1573" w:type="dxa"/>
           </w:tcPr>
           <w:p>
             <w:pPr>
               <w:pStyle w:val="10VanBan"/>
+              <w:spacing w:line="240" w:lineRule="auto"/>
+              <w:jc w:val="center"/>
             </w:pPr>
             <w:r>
-              <w:t>em</w:t>
+              <w:t>Tuần 16-17</w:t>
             </w:r>
           </w:p>
         </w:tc>
         <w:tc>
           <w:tcPr>
-            <w:tcW w:w="864" w:type="dxa"/>
+            <w:tcW w:w="1573" w:type="dxa"/>
           </w:tcPr>
           <w:p>
             <w:pPr>
               <w:pStyle w:val="10VanBan"/>
+              <w:spacing w:line="240" w:lineRule="auto"/>
+              <w:jc w:val="center"/>
             </w:pPr>
             <w:r>
-              <w:t>cũng</w:t>
+              <w:t>Tuần 18-20</w:t>
+            </w:r>
+          </w:p>
+        </w:tc>
+      </w:tr>
+      <w:tr>
+        <w:trPr>
+          <w:trHeight w:val="2122"/>
+        </w:trPr>
+        <w:tc>
+          <w:tcPr>
+            <w:tcW w:w="1573" w:type="dxa"/>
+          </w:tcPr>
+          <w:p>
+            <w:pPr>
+              <w:pStyle w:val="10VanBan"/>
+              <w:jc w:val="center"/>
+            </w:pPr>
+            <w:r>
+              <w:t xml:space="preserve">Thiết kế </w:t>
+            </w:r>
+            <w:r>
+              <w:t>các</w:t>
+            </w:r>
+            <w:r>
+              <w:t xml:space="preserve"> chức năng, cơ sở dữ liệu của hệ thống và viết back-end.</w:t>
             </w:r>
           </w:p>
         </w:tc>
         <w:tc>
           <w:tcPr>
-            <w:tcW w:w="864" w:type="dxa"/>
+            <w:tcW w:w="1573" w:type="dxa"/>
           </w:tcPr>
           <w:p>
             <w:pPr>
               <w:pStyle w:val="10VanBan"/>
+              <w:jc w:val="center"/>
             </w:pPr>
             <w:r>
-              <w:t>vậy</w:t>
+              <w:t>Viết các chúc năng của hệ thống ở phía front end.</w:t>
             </w:r>
           </w:p>
         </w:tc>
         <w:tc>
           <w:tcPr>
-            <w:tcW w:w="864" w:type="dxa"/>
+            <w:tcW w:w="1573" w:type="dxa"/>
           </w:tcPr>
           <w:p>
             <w:pPr>
               <w:pStyle w:val="10VanBan"/>
+              <w:jc w:val="center"/>
             </w:pPr>
             <w:r>
-              <w:t>bạn</w:t>
+              <w:t>Tìm hiểu cơ sở lý thuyết về chatbot</w:t>
             </w:r>
           </w:p>
         </w:tc>
         <w:tc>
           <w:tcPr>
-            <w:tcW w:w="864" w:type="dxa"/>
+            <w:tcW w:w="1573" w:type="dxa"/>
           </w:tcPr>
           <w:p>
             <w:pPr>
               <w:pStyle w:val="10VanBan"/>
+              <w:jc w:val="center"/>
             </w:pPr>
             <w:r>
-              <w:t>thì</w:t>
+              <w:t xml:space="preserve">Viết chatbot và </w:t>
+            </w:r>
+            <w:r>
+              <w:t>tích hợp</w:t>
+            </w:r>
+            <w:r>
+              <w:t xml:space="preserve"> với hệ thống</w:t>
             </w:r>
           </w:p>
         </w:tc>
         <w:tc>
           <w:tcPr>
-            <w:tcW w:w="864" w:type="dxa"/>
+            <w:tcW w:w="1573" w:type="dxa"/>
           </w:tcPr>
           <w:p>
             <w:pPr>
               <w:pStyle w:val="10VanBan"/>
+              <w:jc w:val="center"/>
             </w:pPr>
             <w:r>
-              <w:t xml:space="preserve">kịch </w:t>
+              <w:t xml:space="preserve">Kiểm thử, </w:t>
             </w:r>
-          </w:p>
-        </w:tc>
-      </w:tr>
-      <w:tr>
-        <w:tc>
-          <w:tcPr>
-            <w:tcW w:w="864" w:type="dxa"/>
-          </w:tcPr>
-          <w:p>
-            <w:pPr>
-              <w:pStyle w:val="10VanBan"/>
-            </w:pPr>
             <w:r>
-              <w:t>0.00</w:t>
+              <w:t>sửa chửa lỗi</w:t>
+            </w:r>
+            <w:bookmarkStart w:id="39" w:name="_GoBack"/>
+            <w:bookmarkEnd w:id="39"/>
+            <w:r>
+              <w:t>, hoàn thiện chức năng</w:t>
             </w:r>
           </w:p>
         </w:tc>
         <w:tc>
           <w:tcPr>
-            <w:tcW w:w="864" w:type="dxa"/>
+            <w:tcW w:w="1573" w:type="dxa"/>
           </w:tcPr>
           <w:p>
             <w:pPr>
               <w:pStyle w:val="10VanBan"/>
+              <w:jc w:val="center"/>
             </w:pPr>
             <w:r>
-              <w:t>0.0</w:t>
-            </w:r>
-            <w:r>
-              <w:t>0</w:t>
-            </w:r>
-          </w:p>
-        </w:tc>
-        <w:tc>
-          <w:tcPr>
-            <w:tcW w:w="864" w:type="dxa"/>
-          </w:tcPr>
-          <w:p>
-            <w:pPr>
-              <w:pStyle w:val="10VanBan"/>
-            </w:pPr>
-            <w:r>
-              <w:t>0.00</w:t>
-            </w:r>
-          </w:p>
-        </w:tc>
-        <w:tc>
-          <w:tcPr>
-            <w:tcW w:w="864" w:type="dxa"/>
-          </w:tcPr>
-          <w:p>
-            <w:pPr>
-              <w:pStyle w:val="10VanBan"/>
-            </w:pPr>
-            <w:r>
-              <w:t>0.09</w:t>
-            </w:r>
-          </w:p>
-        </w:tc>
-        <w:tc>
-          <w:tcPr>
-            <w:tcW w:w="864" w:type="dxa"/>
-          </w:tcPr>
-          <w:p>
-            <w:pPr>
-              <w:pStyle w:val="10VanBan"/>
-            </w:pPr>
-            <w:r>
-              <w:t>0.09</w:t>
-            </w:r>
-          </w:p>
-        </w:tc>
-        <w:tc>
-          <w:tcPr>
-            <w:tcW w:w="864" w:type="dxa"/>
-          </w:tcPr>
-          <w:p>
-            <w:pPr>
-              <w:pStyle w:val="10VanBan"/>
-            </w:pPr>
-            <w:r>
-              <w:t>0.09</w:t>
-            </w:r>
-          </w:p>
-        </w:tc>
-        <w:tc>
-          <w:tcPr>
-            <w:tcW w:w="864" w:type="dxa"/>
-          </w:tcPr>
-          <w:p>
-            <w:pPr>
-              <w:pStyle w:val="10VanBan"/>
-            </w:pPr>
-            <w:r>
-              <w:t>0.09</w:t>
-            </w:r>
-          </w:p>
-        </w:tc>
-        <w:tc>
-          <w:tcPr>
-            <w:tcW w:w="864" w:type="dxa"/>
-          </w:tcPr>
-          <w:p>
-            <w:pPr>
-              <w:pStyle w:val="10VanBan"/>
-            </w:pPr>
-            <w:r>
-              <w:t>0.00</w:t>
-            </w:r>
-          </w:p>
-        </w:tc>
-        <w:tc>
-          <w:tcPr>
-            <w:tcW w:w="864" w:type="dxa"/>
-          </w:tcPr>
-          <w:p>
-            <w:pPr>
-              <w:pStyle w:val="10VanBan"/>
-            </w:pPr>
-            <w:r>
-              <w:t>0.00</w:t>
-            </w:r>
-          </w:p>
-        </w:tc>
-        <w:tc>
-          <w:tcPr>
-            <w:tcW w:w="864" w:type="dxa"/>
-          </w:tcPr>
-          <w:p>
-            <w:pPr>
-              <w:pStyle w:val="10VanBan"/>
-            </w:pPr>
-            <w:r>
-              <w:t>0.00</w:t>
-            </w:r>
-          </w:p>
-        </w:tc>
-      </w:tr>
-      <w:tr>
-        <w:tc>
-          <w:tcPr>
-            <w:tcW w:w="864" w:type="dxa"/>
-          </w:tcPr>
-          <w:p>
-            <w:pPr>
-              <w:pStyle w:val="10VanBan"/>
-            </w:pPr>
-            <w:r>
-              <w:t>0.00</w:t>
-            </w:r>
-          </w:p>
-        </w:tc>
-        <w:tc>
-          <w:tcPr>
-            <w:tcW w:w="864" w:type="dxa"/>
-          </w:tcPr>
-          <w:p>
-            <w:pPr>
-              <w:pStyle w:val="10VanBan"/>
-            </w:pPr>
-            <w:r>
-              <w:t>0.00</w:t>
-            </w:r>
-          </w:p>
-        </w:tc>
-        <w:tc>
-          <w:tcPr>
-            <w:tcW w:w="864" w:type="dxa"/>
-          </w:tcPr>
-          <w:p>
-            <w:pPr>
-              <w:pStyle w:val="10VanBan"/>
-            </w:pPr>
-            <w:r>
-              <w:t>0.00</w:t>
-            </w:r>
-          </w:p>
-        </w:tc>
-        <w:tc>
-          <w:tcPr>
-            <w:tcW w:w="864" w:type="dxa"/>
-          </w:tcPr>
-          <w:p>
-            <w:pPr>
-              <w:pStyle w:val="10VanBan"/>
-            </w:pPr>
-            <w:r>
-              <w:t>0.00</w:t>
-            </w:r>
-          </w:p>
-        </w:tc>
-        <w:tc>
-          <w:tcPr>
-            <w:tcW w:w="864" w:type="dxa"/>
-          </w:tcPr>
-          <w:p>
-            <w:pPr>
-              <w:pStyle w:val="10VanBan"/>
-            </w:pPr>
-            <w:r>
-              <w:t>0.00</w:t>
-            </w:r>
-          </w:p>
-        </w:tc>
-        <w:tc>
-          <w:tcPr>
-            <w:tcW w:w="864" w:type="dxa"/>
-          </w:tcPr>
-          <w:p>
-            <w:pPr>
-              <w:pStyle w:val="10VanBan"/>
-            </w:pPr>
-            <w:r>
-              <w:t>0.00</w:t>
-            </w:r>
-          </w:p>
-        </w:tc>
-        <w:tc>
-          <w:tcPr>
-            <w:tcW w:w="864" w:type="dxa"/>
-          </w:tcPr>
-          <w:p>
-            <w:pPr>
-              <w:pStyle w:val="10VanBan"/>
-            </w:pPr>
-            <w:r>
-              <w:t>0.00</w:t>
-            </w:r>
-          </w:p>
-        </w:tc>
-        <w:tc>
-          <w:tcPr>
-            <w:tcW w:w="864" w:type="dxa"/>
-          </w:tcPr>
-          <w:p>
-            <w:pPr>
-              <w:pStyle w:val="10VanBan"/>
-            </w:pPr>
-            <w:r>
-              <w:t>0.12</w:t>
-            </w:r>
-          </w:p>
-        </w:tc>
-        <w:tc>
-          <w:tcPr>
-            <w:tcW w:w="864" w:type="dxa"/>
-          </w:tcPr>
-          <w:p>
-            <w:pPr>
-              <w:pStyle w:val="10VanBan"/>
-            </w:pPr>
-            <w:r>
-              <w:t>0.12</w:t>
-            </w:r>
-          </w:p>
-        </w:tc>
-        <w:tc>
-          <w:tcPr>
-            <w:tcW w:w="864" w:type="dxa"/>
-          </w:tcPr>
-          <w:p>
-            <w:pPr>
-              <w:pStyle w:val="10VanBan"/>
-            </w:pPr>
-            <w:r>
-              <w:t>0.12</w:t>
+              <w:t>Hoàn thiện báo cáo</w:t>
             </w:r>
           </w:p>
         </w:tc>
@@ -9235,12 +6656,29 @@
     </w:tbl>
     <w:p>
       <w:pPr>
-        <w:pStyle w:val="02TMCap2"/>
-      </w:pPr>
+        <w:pStyle w:val="10VanBan"/>
+      </w:pPr>
+    </w:p>
+    <w:p>
+      <w:pPr>
+        <w:pStyle w:val="10VanBan"/>
+      </w:pPr>
+    </w:p>
+    <w:p>
+      <w:pPr>
+        <w:pStyle w:val="10VanBan"/>
+        <w:ind w:left="680"/>
+      </w:pPr>
+      <w:r>
+        <w:rPr>
+          <w:rFonts w:cs="Times New Roman"/>
+        </w:rPr>
+        <w:br w:type="page"/>
+      </w:r>
     </w:p>
     <w:sectPr>
-      <w:headerReference w:type="default" r:id="rId18"/>
-      <w:footerReference w:type="default" r:id="rId19"/>
+      <w:headerReference w:type="default" r:id="rId12"/>
+      <w:footerReference w:type="default" r:id="rId13"/>
       <w:pgSz w:w="11907" w:h="16840" w:code="9"/>
       <w:pgMar w:top="1701" w:right="1134" w:bottom="1701" w:left="1985" w:header="720" w:footer="720" w:gutter="0"/>
       <w:pgNumType w:start="1"/>
@@ -9407,7 +6845,7 @@
             </wp:anchor>
           </w:drawing>
         </mc:Choice>
-        <mc:Fallback xmlns:w16="http://schemas.microsoft.com/office/word/2018/wordml" xmlns:w16cex="http://schemas.microsoft.com/office/word/2018/wordml/cex">
+        <mc:Fallback xmlns:w16cex="http://schemas.microsoft.com/office/word/2018/wordml/cex" xmlns:w16="http://schemas.microsoft.com/office/word/2018/wordml">
           <w:pict>
             <v:line w14:anchorId="37BBE2B8" id="Straight Connector 5" o:spid="_x0000_s1026" style="position:absolute;z-index:251661312;visibility:visible;mso-wrap-style:square;mso-width-percent:0;mso-height-percent:0;mso-wrap-distance-left:9pt;mso-wrap-distance-top:0;mso-wrap-distance-right:9pt;mso-wrap-distance-bottom:0;mso-position-horizontal:absolute;mso-position-horizontal-relative:text;mso-position-vertical:absolute;mso-position-vertical-relative:text;mso-width-percent:0;mso-height-percent:0;mso-width-relative:margin;mso-height-relative:margin" from="-.5pt,-7pt" to="440.75pt,-7pt" o:gfxdata="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" strokecolor="black [3200]" strokeweight="1.5pt">
               <v:stroke linestyle="thinThin" joinstyle="miter"/>
@@ -9417,7 +6855,10 @@
       </mc:AlternateContent>
     </w:r>
     <w:r>
-      <w:t xml:space="preserve">Bành Ngọc Thụy Thảo </w:t>
+      <w:t>Lê Minh Chiến</w:t>
+    </w:r>
+    <w:r>
+      <w:t xml:space="preserve"> </w:t>
     </w:r>
     <w:r>
       <w:tab/>
@@ -9516,15 +6957,7 @@
         <w:bCs/>
         <w:color w:val="404040" w:themeColor="text1" w:themeTint="BF"/>
       </w:rPr>
-      <w:t xml:space="preserve">Tìm hiểu </w:t>
-    </w:r>
-    <w:r>
-      <w:rPr>
-        <w:b/>
-        <w:bCs/>
-        <w:color w:val="404040" w:themeColor="text1" w:themeTint="BF"/>
-      </w:rPr>
-      <w:t>AI xây dựng Chatbot kết hợp hệ thống gợi ý phim</w:t>
+      <w:t>Xây dựng hệ thống quản lý sân cầu lông và mua bán sản phẩm kết hợp chatbot</w:t>
     </w:r>
   </w:p>
   <w:p>
@@ -9590,7 +7023,7 @@
             </wp:anchor>
           </w:drawing>
         </mc:Choice>
-        <mc:Fallback xmlns:w16="http://schemas.microsoft.com/office/word/2018/wordml" xmlns:w16cex="http://schemas.microsoft.com/office/word/2018/wordml/cex">
+        <mc:Fallback xmlns:w16cex="http://schemas.microsoft.com/office/word/2018/wordml/cex" xmlns:w16="http://schemas.microsoft.com/office/word/2018/wordml">
           <w:pict>
             <v:line w14:anchorId="7C71B184" id="Straight Connector 28" o:spid="_x0000_s1026" style="position:absolute;z-index:251659264;visibility:visible;mso-wrap-style:square;mso-wrap-distance-left:9pt;mso-wrap-distance-top:0;mso-wrap-distance-right:9pt;mso-wrap-distance-bottom:0;mso-position-horizontal:absolute;mso-position-horizontal-relative:text;mso-position-vertical:absolute;mso-position-vertical-relative:text" from=".8pt,6.6pt" to="434.75pt,6.6pt" o:gfxdata="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" strokecolor="black [3200]" strokeweight="1.5pt">
               <v:stroke startarrow="diamond" linestyle="thinThin" joinstyle="miter"/>
@@ -12555,6 +9988,9 @@
     <w:lvlOverride w:ilvl="8">
       <w:startOverride w:val="1"/>
     </w:lvlOverride>
+  </w:num>
+  <w:num w:numId="39">
+    <w:abstractNumId w:val="12"/>
   </w:num>
   <w:numIdMacAtCleanup w:val="14"/>
 </w:numbering>
@@ -14346,7 +11782,7 @@
 </file>
 
 <file path=customXml/itemProps1.xml><?xml version="1.0" encoding="utf-8"?>
-<ds:datastoreItem xmlns:ds="http://schemas.openxmlformats.org/officeDocument/2006/customXml" ds:itemID="{54BC25FE-92E6-438B-A66F-7048F42F33A0}">
+<ds:datastoreItem xmlns:ds="http://schemas.openxmlformats.org/officeDocument/2006/customXml" ds:itemID="{3DFB5DD7-09DF-4831-8B68-65654938D30C}">
   <ds:schemaRefs>
     <ds:schemaRef ds:uri="http://schemas.openxmlformats.org/officeDocument/2006/bibliography"/>
   </ds:schemaRefs>

</xml_diff>